<commit_message>
Documento de los algoritmos
</commit_message>
<xml_diff>
--- a/Algoritmos/Algoritmo Fuerza Bruta.docx
+++ b/Algoritmos/Algoritmo Fuerza Bruta.docx
@@ -4,7 +4,34 @@
   <w:body>
     <w:p>
       <w:pPr>
+        <w:pStyle w:val="Title"/>
         <w:contextualSpacing w:val="0"/>
+        <w:rPr/>
+      </w:pPr>
+      <w:bookmarkStart w:colFirst="0" w:colLast="0" w:name="_cmjcqfo6zfqe" w:id="0"/>
+      <w:bookmarkEnd w:id="0"/>
+      <w:r>
+        <w:rPr>
+          <w:rtl w:val="0"/>
+        </w:rPr>
+        <w:t xml:space="preserve">Algoritmo Fuerza Bruta</w:t>
+      </w:r>
+    </w:p>
+    <w:p>
+      <w:pPr>
+        <w:contextualSpacing w:val="0"/>
+        <w:rPr/>
+      </w:pPr>
+      <w:r>
+        <w:rPr>
+          <w:rtl w:val="0"/>
+        </w:rPr>
+      </w:r>
+    </w:p>
+    <w:p>
+      <w:pPr>
+        <w:contextualSpacing w:val="0"/>
+        <w:jc w:val="center"/>
         <w:rPr/>
       </w:pPr>
       <w:r>
@@ -50,37 +77,20 @@
     </w:p>
     <w:p>
       <w:pPr>
+        <w:pStyle w:val="Heading2"/>
         <w:contextualSpacing w:val="0"/>
-        <w:rPr/>
+        <w:rPr>
+          <w:b w:val="1"/>
+        </w:rPr>
       </w:pPr>
+      <w:bookmarkStart w:colFirst="0" w:colLast="0" w:name="_w6vvnzqqkwv5" w:id="1"/>
+      <w:bookmarkEnd w:id="1"/>
       <w:r>
         <w:rPr>
-          <w:rtl w:val="0"/>
-        </w:rPr>
-      </w:r>
-    </w:p>
-    <w:p>
-      <w:pPr>
-        <w:contextualSpacing w:val="0"/>
-        <w:rPr>
-          <w:b w:val="1"/>
-        </w:rPr>
-      </w:pPr>
-      <w:r>
-        <w:rPr>
-          <w:b w:val="1"/>
           <w:rtl w:val="0"/>
         </w:rPr>
         <w:t xml:space="preserve">Descripción:</w:t>
       </w:r>
-    </w:p>
-    <w:p>
-      <w:pPr>
-        <w:contextualSpacing w:val="0"/>
-        <w:rPr>
-          <w:b w:val="1"/>
-        </w:rPr>
-      </w:pPr>
       <w:r>
         <w:rPr>
           <w:rtl w:val="0"/>
@@ -124,54 +134,13 @@
     </w:p>
     <w:p>
       <w:pPr>
-        <w:contextualSpacing w:val="0"/>
-        <w:rPr/>
-      </w:pPr>
-      <w:r>
-        <w:rPr>
-          <w:rtl w:val="0"/>
-        </w:rPr>
-      </w:r>
-    </w:p>
-    <w:p>
-      <w:pPr>
-        <w:contextualSpacing w:val="0"/>
-        <w:rPr/>
-      </w:pPr>
-      <w:r>
-        <w:rPr>
-          <w:rtl w:val="0"/>
-        </w:rPr>
-      </w:r>
-    </w:p>
-    <w:p>
-      <w:pPr>
-        <w:contextualSpacing w:val="0"/>
-        <w:rPr/>
-      </w:pPr>
-      <w:r>
-        <w:rPr>
-          <w:rtl w:val="0"/>
-        </w:rPr>
-      </w:r>
-    </w:p>
-    <w:p>
-      <w:pPr>
-        <w:contextualSpacing w:val="0"/>
-        <w:rPr/>
-      </w:pPr>
-      <w:r>
-        <w:rPr>
-          <w:rtl w:val="0"/>
-        </w:rPr>
-      </w:r>
-    </w:p>
-    <w:p>
-      <w:pPr>
+        <w:pStyle w:val="Heading4"/>
         <w:contextualSpacing w:val="0"/>
         <w:jc w:val="center"/>
         <w:rPr/>
       </w:pPr>
+      <w:bookmarkStart w:colFirst="0" w:colLast="0" w:name="_buwo3lixqntm" w:id="2"/>
+      <w:bookmarkEnd w:id="2"/>
       <w:r>
         <w:rPr>
           <w:rtl w:val="0"/>
@@ -1031,21 +1000,13 @@
     </w:tbl>
     <w:p>
       <w:pPr>
-        <w:contextualSpacing w:val="0"/>
-        <w:rPr/>
-      </w:pPr>
-      <w:r>
-        <w:rPr>
-          <w:rtl w:val="0"/>
-        </w:rPr>
-      </w:r>
-    </w:p>
-    <w:p>
-      <w:pPr>
+        <w:pStyle w:val="Heading4"/>
         <w:contextualSpacing w:val="0"/>
         <w:jc w:val="center"/>
         <w:rPr/>
       </w:pPr>
+      <w:bookmarkStart w:colFirst="0" w:colLast="0" w:name="_48hlo5t90ct4" w:id="3"/>
+      <w:bookmarkEnd w:id="3"/>
       <w:r>
         <w:rPr>
           <w:rtl w:val="0"/>
@@ -2537,26 +2498,17 @@
     </w:p>
     <w:p>
       <w:pPr>
+        <w:pStyle w:val="Heading1"/>
         <w:contextualSpacing w:val="0"/>
-        <w:jc w:val="center"/>
         <w:rPr/>
       </w:pPr>
+      <w:bookmarkStart w:colFirst="0" w:colLast="0" w:name="_igmmq2n38hj2" w:id="4"/>
+      <w:bookmarkEnd w:id="4"/>
       <w:r>
         <w:rPr>
           <w:rtl w:val="0"/>
         </w:rPr>
-      </w:r>
-    </w:p>
-    <w:p>
-      <w:pPr>
-        <w:contextualSpacing w:val="0"/>
-        <w:jc w:val="center"/>
-        <w:rPr/>
-      </w:pPr>
-      <w:r>
-        <w:rPr>
-          <w:rtl w:val="0"/>
-        </w:rPr>
+        <w:t xml:space="preserve">Karpt Robin</w:t>
       </w:r>
     </w:p>
     <w:p>
@@ -2564,6 +2516,4305 @@
         <w:contextualSpacing w:val="0"/>
         <w:rPr/>
       </w:pPr>
+      <w:r>
+        <w:rPr>
+          <w:rtl w:val="0"/>
+        </w:rPr>
+      </w:r>
+      <w:r>
+        <w:drawing>
+          <wp:anchor allowOverlap="1" behindDoc="0" distB="0" distT="0" distL="114300" distR="114300" hidden="0" layoutInCell="1" locked="0" relativeHeight="0" simplePos="0">
+            <wp:simplePos x="0" y="0"/>
+            <wp:positionH relativeFrom="margin">
+              <wp:posOffset>-95249</wp:posOffset>
+            </wp:positionH>
+            <wp:positionV relativeFrom="paragraph">
+              <wp:posOffset>19050</wp:posOffset>
+            </wp:positionV>
+            <wp:extent cx="5003538" cy="7558088"/>
+            <wp:effectExtent b="0" l="0" r="0" t="0"/>
+            <wp:wrapSquare wrapText="bothSides" distB="0" distT="0" distL="114300" distR="114300"/>
+            <wp:docPr id="3" name="image6.jpg"/>
+            <a:graphic>
+              <a:graphicData uri="http://schemas.openxmlformats.org/drawingml/2006/picture">
+                <pic:pic>
+                  <pic:nvPicPr>
+                    <pic:cNvPr id="0" name="image6.jpg"/>
+                    <pic:cNvPicPr preferRelativeResize="0"/>
+                  </pic:nvPicPr>
+                  <pic:blipFill>
+                    <a:blip r:embed="rId6"/>
+                    <a:srcRect b="0" l="0" r="0" t="0"/>
+                    <a:stretch>
+                      <a:fillRect/>
+                    </a:stretch>
+                  </pic:blipFill>
+                  <pic:spPr>
+                    <a:xfrm>
+                      <a:off x="0" y="0"/>
+                      <a:ext cx="5003538" cy="7558088"/>
+                    </a:xfrm>
+                    <a:prstGeom prst="rect"/>
+                    <a:ln/>
+                  </pic:spPr>
+                </pic:pic>
+              </a:graphicData>
+            </a:graphic>
+          </wp:anchor>
+        </w:drawing>
+      </w:r>
+    </w:p>
+    <w:p>
+      <w:pPr>
+        <w:tabs>
+          <w:tab w:val="left" w:pos="3870"/>
+        </w:tabs>
+        <w:spacing w:after="160" w:line="360" w:lineRule="auto"/>
+        <w:contextualSpacing w:val="0"/>
+        <w:jc w:val="both"/>
+        <w:rPr>
+          <w:sz w:val="24"/>
+          <w:szCs w:val="24"/>
+        </w:rPr>
+      </w:pPr>
+      <w:r>
+        <w:rPr>
+          <w:rtl w:val="0"/>
+        </w:rPr>
+      </w:r>
+    </w:p>
+    <w:p>
+      <w:pPr>
+        <w:tabs>
+          <w:tab w:val="left" w:pos="3870"/>
+        </w:tabs>
+        <w:spacing w:after="160" w:line="360" w:lineRule="auto"/>
+        <w:contextualSpacing w:val="0"/>
+        <w:jc w:val="both"/>
+        <w:rPr>
+          <w:sz w:val="24"/>
+          <w:szCs w:val="24"/>
+        </w:rPr>
+      </w:pPr>
+      <w:r>
+        <w:rPr>
+          <w:rtl w:val="0"/>
+        </w:rPr>
+      </w:r>
+    </w:p>
+    <w:p>
+      <w:pPr>
+        <w:tabs>
+          <w:tab w:val="left" w:pos="3870"/>
+        </w:tabs>
+        <w:spacing w:after="160" w:line="360" w:lineRule="auto"/>
+        <w:contextualSpacing w:val="0"/>
+        <w:jc w:val="both"/>
+        <w:rPr>
+          <w:sz w:val="24"/>
+          <w:szCs w:val="24"/>
+        </w:rPr>
+      </w:pPr>
+      <w:r>
+        <w:rPr>
+          <w:rtl w:val="0"/>
+        </w:rPr>
+      </w:r>
+    </w:p>
+    <w:p>
+      <w:pPr>
+        <w:tabs>
+          <w:tab w:val="left" w:pos="3870"/>
+        </w:tabs>
+        <w:spacing w:after="160" w:line="360" w:lineRule="auto"/>
+        <w:contextualSpacing w:val="0"/>
+        <w:jc w:val="both"/>
+        <w:rPr>
+          <w:sz w:val="24"/>
+          <w:szCs w:val="24"/>
+        </w:rPr>
+      </w:pPr>
+      <w:r>
+        <w:rPr>
+          <w:rtl w:val="0"/>
+        </w:rPr>
+      </w:r>
+    </w:p>
+    <w:p>
+      <w:pPr>
+        <w:tabs>
+          <w:tab w:val="left" w:pos="3870"/>
+        </w:tabs>
+        <w:spacing w:after="160" w:line="360" w:lineRule="auto"/>
+        <w:contextualSpacing w:val="0"/>
+        <w:jc w:val="both"/>
+        <w:rPr>
+          <w:sz w:val="24"/>
+          <w:szCs w:val="24"/>
+        </w:rPr>
+      </w:pPr>
+      <w:r>
+        <w:rPr>
+          <w:rtl w:val="0"/>
+        </w:rPr>
+      </w:r>
+    </w:p>
+    <w:p>
+      <w:pPr>
+        <w:tabs>
+          <w:tab w:val="left" w:pos="3870"/>
+        </w:tabs>
+        <w:spacing w:after="160" w:line="360" w:lineRule="auto"/>
+        <w:contextualSpacing w:val="0"/>
+        <w:jc w:val="both"/>
+        <w:rPr>
+          <w:sz w:val="24"/>
+          <w:szCs w:val="24"/>
+        </w:rPr>
+      </w:pPr>
+      <w:r>
+        <w:rPr>
+          <w:rtl w:val="0"/>
+        </w:rPr>
+      </w:r>
+    </w:p>
+    <w:p>
+      <w:pPr>
+        <w:tabs>
+          <w:tab w:val="left" w:pos="3870"/>
+        </w:tabs>
+        <w:spacing w:after="160" w:line="360" w:lineRule="auto"/>
+        <w:contextualSpacing w:val="0"/>
+        <w:jc w:val="both"/>
+        <w:rPr>
+          <w:sz w:val="24"/>
+          <w:szCs w:val="24"/>
+        </w:rPr>
+      </w:pPr>
+      <w:r>
+        <w:rPr>
+          <w:rtl w:val="0"/>
+        </w:rPr>
+      </w:r>
+    </w:p>
+    <w:p>
+      <w:pPr>
+        <w:tabs>
+          <w:tab w:val="left" w:pos="3870"/>
+        </w:tabs>
+        <w:spacing w:after="160" w:line="360" w:lineRule="auto"/>
+        <w:contextualSpacing w:val="0"/>
+        <w:jc w:val="both"/>
+        <w:rPr>
+          <w:sz w:val="24"/>
+          <w:szCs w:val="24"/>
+        </w:rPr>
+      </w:pPr>
+      <w:r>
+        <w:rPr>
+          <w:rtl w:val="0"/>
+        </w:rPr>
+      </w:r>
+    </w:p>
+    <w:p>
+      <w:pPr>
+        <w:tabs>
+          <w:tab w:val="left" w:pos="3870"/>
+        </w:tabs>
+        <w:spacing w:after="160" w:line="360" w:lineRule="auto"/>
+        <w:contextualSpacing w:val="0"/>
+        <w:jc w:val="both"/>
+        <w:rPr>
+          <w:sz w:val="24"/>
+          <w:szCs w:val="24"/>
+        </w:rPr>
+      </w:pPr>
+      <w:r>
+        <w:rPr>
+          <w:rtl w:val="0"/>
+        </w:rPr>
+      </w:r>
+    </w:p>
+    <w:p>
+      <w:pPr>
+        <w:tabs>
+          <w:tab w:val="left" w:pos="3870"/>
+        </w:tabs>
+        <w:spacing w:after="160" w:line="360" w:lineRule="auto"/>
+        <w:contextualSpacing w:val="0"/>
+        <w:jc w:val="both"/>
+        <w:rPr>
+          <w:sz w:val="24"/>
+          <w:szCs w:val="24"/>
+        </w:rPr>
+      </w:pPr>
+      <w:r>
+        <w:rPr>
+          <w:rtl w:val="0"/>
+        </w:rPr>
+      </w:r>
+    </w:p>
+    <w:p>
+      <w:pPr>
+        <w:tabs>
+          <w:tab w:val="left" w:pos="3870"/>
+        </w:tabs>
+        <w:spacing w:after="160" w:line="360" w:lineRule="auto"/>
+        <w:contextualSpacing w:val="0"/>
+        <w:jc w:val="both"/>
+        <w:rPr>
+          <w:sz w:val="24"/>
+          <w:szCs w:val="24"/>
+        </w:rPr>
+      </w:pPr>
+      <w:r>
+        <w:rPr>
+          <w:rtl w:val="0"/>
+        </w:rPr>
+      </w:r>
+    </w:p>
+    <w:p>
+      <w:pPr>
+        <w:tabs>
+          <w:tab w:val="left" w:pos="3870"/>
+        </w:tabs>
+        <w:spacing w:after="160" w:line="360" w:lineRule="auto"/>
+        <w:contextualSpacing w:val="0"/>
+        <w:jc w:val="both"/>
+        <w:rPr>
+          <w:sz w:val="24"/>
+          <w:szCs w:val="24"/>
+        </w:rPr>
+      </w:pPr>
+      <w:r>
+        <w:rPr>
+          <w:rtl w:val="0"/>
+        </w:rPr>
+      </w:r>
+    </w:p>
+    <w:p>
+      <w:pPr>
+        <w:tabs>
+          <w:tab w:val="left" w:pos="3870"/>
+        </w:tabs>
+        <w:spacing w:after="160" w:line="360" w:lineRule="auto"/>
+        <w:contextualSpacing w:val="0"/>
+        <w:jc w:val="both"/>
+        <w:rPr>
+          <w:sz w:val="24"/>
+          <w:szCs w:val="24"/>
+        </w:rPr>
+      </w:pPr>
+      <w:r>
+        <w:rPr>
+          <w:rtl w:val="0"/>
+        </w:rPr>
+      </w:r>
+    </w:p>
+    <w:p>
+      <w:pPr>
+        <w:tabs>
+          <w:tab w:val="left" w:pos="3870"/>
+        </w:tabs>
+        <w:spacing w:after="160" w:line="360" w:lineRule="auto"/>
+        <w:contextualSpacing w:val="0"/>
+        <w:jc w:val="both"/>
+        <w:rPr>
+          <w:sz w:val="24"/>
+          <w:szCs w:val="24"/>
+        </w:rPr>
+      </w:pPr>
+      <w:r>
+        <w:rPr>
+          <w:rtl w:val="0"/>
+        </w:rPr>
+      </w:r>
+    </w:p>
+    <w:p>
+      <w:pPr>
+        <w:tabs>
+          <w:tab w:val="left" w:pos="3870"/>
+        </w:tabs>
+        <w:spacing w:after="160" w:line="360" w:lineRule="auto"/>
+        <w:contextualSpacing w:val="0"/>
+        <w:jc w:val="both"/>
+        <w:rPr>
+          <w:sz w:val="24"/>
+          <w:szCs w:val="24"/>
+        </w:rPr>
+      </w:pPr>
+      <w:r>
+        <w:rPr>
+          <w:rtl w:val="0"/>
+        </w:rPr>
+      </w:r>
+    </w:p>
+    <w:p>
+      <w:pPr>
+        <w:tabs>
+          <w:tab w:val="left" w:pos="3870"/>
+        </w:tabs>
+        <w:spacing w:after="160" w:line="360" w:lineRule="auto"/>
+        <w:contextualSpacing w:val="0"/>
+        <w:jc w:val="both"/>
+        <w:rPr>
+          <w:sz w:val="24"/>
+          <w:szCs w:val="24"/>
+        </w:rPr>
+      </w:pPr>
+      <w:r>
+        <w:rPr>
+          <w:rtl w:val="0"/>
+        </w:rPr>
+      </w:r>
+    </w:p>
+    <w:p>
+      <w:pPr>
+        <w:tabs>
+          <w:tab w:val="left" w:pos="3870"/>
+        </w:tabs>
+        <w:spacing w:after="160" w:line="360" w:lineRule="auto"/>
+        <w:contextualSpacing w:val="0"/>
+        <w:jc w:val="both"/>
+        <w:rPr>
+          <w:sz w:val="24"/>
+          <w:szCs w:val="24"/>
+        </w:rPr>
+      </w:pPr>
+      <w:r>
+        <w:rPr>
+          <w:rtl w:val="0"/>
+        </w:rPr>
+      </w:r>
+    </w:p>
+    <w:p>
+      <w:pPr>
+        <w:tabs>
+          <w:tab w:val="left" w:pos="3870"/>
+        </w:tabs>
+        <w:spacing w:after="160" w:line="360" w:lineRule="auto"/>
+        <w:contextualSpacing w:val="0"/>
+        <w:jc w:val="both"/>
+        <w:rPr>
+          <w:sz w:val="24"/>
+          <w:szCs w:val="24"/>
+        </w:rPr>
+      </w:pPr>
+      <w:r>
+        <w:rPr>
+          <w:rtl w:val="0"/>
+        </w:rPr>
+      </w:r>
+    </w:p>
+    <w:p>
+      <w:pPr>
+        <w:tabs>
+          <w:tab w:val="left" w:pos="3870"/>
+        </w:tabs>
+        <w:spacing w:after="160" w:line="360" w:lineRule="auto"/>
+        <w:contextualSpacing w:val="0"/>
+        <w:jc w:val="both"/>
+        <w:rPr>
+          <w:sz w:val="24"/>
+          <w:szCs w:val="24"/>
+        </w:rPr>
+      </w:pPr>
+      <w:r>
+        <w:rPr>
+          <w:rtl w:val="0"/>
+        </w:rPr>
+      </w:r>
+    </w:p>
+    <w:p>
+      <w:pPr>
+        <w:tabs>
+          <w:tab w:val="left" w:pos="3870"/>
+        </w:tabs>
+        <w:spacing w:after="160" w:line="360" w:lineRule="auto"/>
+        <w:contextualSpacing w:val="0"/>
+        <w:jc w:val="both"/>
+        <w:rPr>
+          <w:sz w:val="24"/>
+          <w:szCs w:val="24"/>
+        </w:rPr>
+      </w:pPr>
+      <w:r>
+        <w:rPr>
+          <w:rtl w:val="0"/>
+        </w:rPr>
+      </w:r>
+    </w:p>
+    <w:p>
+      <w:pPr>
+        <w:tabs>
+          <w:tab w:val="left" w:pos="3870"/>
+        </w:tabs>
+        <w:spacing w:after="160" w:line="360" w:lineRule="auto"/>
+        <w:contextualSpacing w:val="0"/>
+        <w:jc w:val="both"/>
+        <w:rPr>
+          <w:sz w:val="24"/>
+          <w:szCs w:val="24"/>
+        </w:rPr>
+      </w:pPr>
+      <w:r>
+        <w:rPr>
+          <w:rtl w:val="0"/>
+        </w:rPr>
+      </w:r>
+    </w:p>
+    <w:p>
+      <w:pPr>
+        <w:tabs>
+          <w:tab w:val="left" w:pos="3870"/>
+        </w:tabs>
+        <w:spacing w:after="160" w:line="360" w:lineRule="auto"/>
+        <w:contextualSpacing w:val="0"/>
+        <w:jc w:val="both"/>
+        <w:rPr>
+          <w:sz w:val="24"/>
+          <w:szCs w:val="24"/>
+        </w:rPr>
+      </w:pPr>
+      <w:r>
+        <w:rPr>
+          <w:sz w:val="24"/>
+          <w:szCs w:val="24"/>
+          <w:rtl w:val="0"/>
+        </w:rPr>
+        <w:t xml:space="preserve">Descripción:</w:t>
+      </w:r>
+    </w:p>
+    <w:p>
+      <w:pPr>
+        <w:tabs>
+          <w:tab w:val="left" w:pos="3870"/>
+        </w:tabs>
+        <w:spacing w:after="160" w:line="360" w:lineRule="auto"/>
+        <w:contextualSpacing w:val="0"/>
+        <w:jc w:val="both"/>
+        <w:rPr>
+          <w:sz w:val="24"/>
+          <w:szCs w:val="24"/>
+        </w:rPr>
+      </w:pPr>
+      <w:r>
+        <w:rPr>
+          <w:sz w:val="24"/>
+          <w:szCs w:val="24"/>
+          <w:rtl w:val="0"/>
+        </w:rPr>
+        <w:t xml:space="preserve">Karp Robin es un algoritmo utilizado para la búsqueda de patrones en un texto. Se caracteriza por tomar un grupo de caracteres del texto, este grupo debe ser de igual tamaño que el patrón, y sobre cada grupo en el texto aplicarle una función hash, y si este valor coincide con el hash del patrón, se ha encontrado una coincidencia. Lo que se considera es que el patrón tiene un tamaño de n y el texto de m, este algoritmo se ejecuta si m &gt; n.</w:t>
+      </w:r>
+    </w:p>
+    <w:p>
+      <w:pPr>
+        <w:tabs>
+          <w:tab w:val="left" w:pos="3870"/>
+        </w:tabs>
+        <w:spacing w:after="160" w:line="360" w:lineRule="auto"/>
+        <w:contextualSpacing w:val="0"/>
+        <w:jc w:val="both"/>
+        <w:rPr>
+          <w:sz w:val="24"/>
+          <w:szCs w:val="24"/>
+        </w:rPr>
+      </w:pPr>
+      <w:r>
+        <w:rPr>
+          <w:sz w:val="24"/>
+          <w:szCs w:val="24"/>
+          <w:rtl w:val="0"/>
+        </w:rPr>
+        <w:t xml:space="preserve">Su función de hash se da por las siguientes ecuaciones:</w:t>
+      </w:r>
+    </w:p>
+    <w:p>
+      <w:pPr>
+        <w:spacing w:after="160" w:line="259" w:lineRule="auto"/>
+        <w:contextualSpacing w:val="0"/>
+        <w:jc w:val="center"/>
+        <w:rPr>
+          <w:rFonts w:ascii="Cambria" w:cs="Cambria" w:eastAsia="Cambria" w:hAnsi="Cambria"/>
+          <w:sz w:val="24"/>
+          <w:szCs w:val="24"/>
+        </w:rPr>
+      </w:pPr>
+      <m:oMathPara>
+        <m:oMathParaPr>
+          <m:jc m:val="left"/>
+        </m:oMathParaPr>
+        <m:oMath>
+          <m:sSub>
+            <m:sSubPr>
+              <m:ctrlPr>
+                <w:rPr>
+                  <w:rFonts w:ascii="Cambria" w:cs="Cambria" w:eastAsia="Cambria" w:hAnsi="Cambria"/>
+                  <w:sz w:val="24"/>
+                  <w:szCs w:val="24"/>
+                </w:rPr>
+              </m:ctrlPr>
+            </m:sSubPr>
+            <m:e>
+              <m:r>
+                <w:rPr>
+                  <w:rFonts w:ascii="Cambria" w:cs="Cambria" w:eastAsia="Cambria" w:hAnsi="Cambria"/>
+                  <w:sz w:val="24"/>
+                  <w:szCs w:val="24"/>
+                </w:rPr>
+                <m:t xml:space="preserve">Hash</m:t>
+              </m:r>
+            </m:e>
+            <m:sub>
+              <m:r>
+                <w:rPr>
+                  <w:rFonts w:ascii="Cambria" w:cs="Cambria" w:eastAsia="Cambria" w:hAnsi="Cambria"/>
+                  <w:sz w:val="24"/>
+                  <w:szCs w:val="24"/>
+                </w:rPr>
+                <m:t xml:space="preserve">k</m:t>
+              </m:r>
+            </m:sub>
+          </m:sSub>
+          <m:r>
+            <w:rPr>
+              <w:rFonts w:ascii="Cambria" w:cs="Cambria" w:eastAsia="Cambria" w:hAnsi="Cambria"/>
+              <w:sz w:val="24"/>
+              <w:szCs w:val="24"/>
+            </w:rPr>
+            <m:t xml:space="preserve">=</m:t>
+          </m:r>
+          <m:nary>
+            <m:naryPr>
+              <m:chr m:val="∑"/>
+              <m:ctrlPr>
+                <w:rPr>
+                  <w:rFonts w:ascii="Cambria" w:cs="Cambria" w:eastAsia="Cambria" w:hAnsi="Cambria"/>
+                  <w:sz w:val="24"/>
+                  <w:szCs w:val="24"/>
+                </w:rPr>
+              </m:ctrlPr>
+            </m:naryPr>
+            <m:sub>
+              <m:r>
+                <w:rPr>
+                  <w:rFonts w:ascii="Cambria" w:cs="Cambria" w:eastAsia="Cambria" w:hAnsi="Cambria"/>
+                  <w:sz w:val="24"/>
+                  <w:szCs w:val="24"/>
+                </w:rPr>
+                <m:t xml:space="preserve">i=k</m:t>
+              </m:r>
+              <m:r>
+                <w:rPr>
+                  <w:rFonts w:ascii="Calibri" w:cs="Calibri" w:eastAsia="Calibri" w:hAnsi="Calibri"/>
+                </w:rPr>
+                <m:t xml:space="preserve"> </m:t>
+              </m:r>
+              <m:r>
+                <w:rPr>
+                  <w:rFonts w:ascii="Cambria" w:cs="Cambria" w:eastAsia="Cambria" w:hAnsi="Cambria"/>
+                  <w:sz w:val="24"/>
+                  <w:szCs w:val="24"/>
+                </w:rPr>
+                <m:t xml:space="preserve">m= n-1</m:t>
+              </m:r>
+              <m:r>
+                <w:rPr>
+                  <w:rFonts w:ascii="Calibri" w:cs="Calibri" w:eastAsia="Calibri" w:hAnsi="Calibri"/>
+                </w:rPr>
+                <m:t xml:space="preserve"> </m:t>
+              </m:r>
+            </m:sub>
+            <m:sup>
+              <m:r>
+                <w:rPr>
+                  <w:rFonts w:ascii="Cambria" w:cs="Cambria" w:eastAsia="Cambria" w:hAnsi="Cambria"/>
+                  <w:sz w:val="24"/>
+                  <w:szCs w:val="24"/>
+                </w:rPr>
+                <m:t xml:space="preserve">i=n</m:t>
+              </m:r>
+            </m:sup>
+          </m:nary>
+          <m:r>
+            <w:rPr>
+              <w:rFonts w:ascii="Cambria" w:cs="Cambria" w:eastAsia="Cambria" w:hAnsi="Cambria"/>
+              <w:sz w:val="24"/>
+              <w:szCs w:val="24"/>
+            </w:rPr>
+            <m:t xml:space="preserve">texto</m:t>
+          </m:r>
+          <m:r>
+            <w:rPr>
+              <w:rFonts w:ascii="Calibri" w:cs="Calibri" w:eastAsia="Calibri" w:hAnsi="Calibri"/>
+            </w:rPr>
+            <m:t xml:space="preserve">[</m:t>
+          </m:r>
+          <m:r>
+            <w:rPr>
+              <w:rFonts w:ascii="Cambria" w:cs="Cambria" w:eastAsia="Cambria" w:hAnsi="Cambria"/>
+              <w:sz w:val="24"/>
+              <w:szCs w:val="24"/>
+            </w:rPr>
+            <m:t xml:space="preserve">i</m:t>
+          </m:r>
+          <m:r>
+            <w:rPr>
+              <w:rFonts w:ascii="Calibri" w:cs="Calibri" w:eastAsia="Calibri" w:hAnsi="Calibri"/>
+            </w:rPr>
+            <m:t xml:space="preserve">]</m:t>
+          </m:r>
+          <m:r>
+            <w:rPr>
+              <w:rFonts w:ascii="Cambria" w:cs="Cambria" w:eastAsia="Cambria" w:hAnsi="Cambria"/>
+              <w:sz w:val="24"/>
+              <w:szCs w:val="24"/>
+            </w:rPr>
+            <m:t xml:space="preserve">*3^m        (1)</m:t>
+          </m:r>
+        </m:oMath>
+      </m:oMathPara>
+      <w:r>
+        <w:rPr>
+          <w:rtl w:val="0"/>
+        </w:rPr>
+      </w:r>
+    </w:p>
+    <w:p>
+      <w:pPr>
+        <w:spacing w:after="160" w:line="259" w:lineRule="auto"/>
+        <w:contextualSpacing w:val="0"/>
+        <w:jc w:val="center"/>
+        <w:rPr>
+          <w:rFonts w:ascii="Cambria" w:cs="Cambria" w:eastAsia="Cambria" w:hAnsi="Cambria"/>
+          <w:sz w:val="24"/>
+          <w:szCs w:val="24"/>
+        </w:rPr>
+      </w:pPr>
+      <m:oMathPara>
+        <m:oMathParaPr>
+          <m:jc m:val="left"/>
+        </m:oMathParaPr>
+        <m:oMath>
+          <m:sSub>
+            <m:sSubPr>
+              <m:ctrlPr>
+                <w:rPr>
+                  <w:rFonts w:ascii="Cambria" w:cs="Cambria" w:eastAsia="Cambria" w:hAnsi="Cambria"/>
+                  <w:sz w:val="24"/>
+                  <w:szCs w:val="24"/>
+                </w:rPr>
+              </m:ctrlPr>
+            </m:sSubPr>
+            <m:e>
+              <m:r>
+                <w:rPr>
+                  <w:rFonts w:ascii="Cambria" w:cs="Cambria" w:eastAsia="Cambria" w:hAnsi="Cambria"/>
+                  <w:sz w:val="24"/>
+                  <w:szCs w:val="24"/>
+                </w:rPr>
+                <m:t xml:space="preserve">Hash</m:t>
+              </m:r>
+            </m:e>
+            <m:sub>
+              <m:r>
+                <w:rPr>
+                  <w:rFonts w:ascii="Cambria" w:cs="Cambria" w:eastAsia="Cambria" w:hAnsi="Cambria"/>
+                  <w:sz w:val="24"/>
+                  <w:szCs w:val="24"/>
+                </w:rPr>
+                <m:t xml:space="preserve">k+1</m:t>
+              </m:r>
+            </m:sub>
+          </m:sSub>
+          <m:r>
+            <w:rPr>
+              <w:rFonts w:ascii="Cambria" w:cs="Cambria" w:eastAsia="Cambria" w:hAnsi="Cambria"/>
+              <w:sz w:val="24"/>
+              <w:szCs w:val="24"/>
+            </w:rPr>
+            <m:t xml:space="preserve">= </m:t>
+          </m:r>
+          <m:sSub>
+            <m:sSubPr>
+              <m:ctrlPr>
+                <w:rPr>
+                  <w:rFonts w:ascii="Cambria" w:cs="Cambria" w:eastAsia="Cambria" w:hAnsi="Cambria"/>
+                  <w:sz w:val="24"/>
+                  <w:szCs w:val="24"/>
+                </w:rPr>
+              </m:ctrlPr>
+            </m:sSubPr>
+            <m:e>
+              <m:r>
+                <w:rPr>
+                  <w:rFonts w:ascii="Cambria" w:cs="Cambria" w:eastAsia="Cambria" w:hAnsi="Cambria"/>
+                  <w:sz w:val="24"/>
+                  <w:szCs w:val="24"/>
+                </w:rPr>
+                <m:t xml:space="preserve">3*(Hash</m:t>
+              </m:r>
+            </m:e>
+            <m:sub>
+              <m:r>
+                <w:rPr>
+                  <w:rFonts w:ascii="Cambria" w:cs="Cambria" w:eastAsia="Cambria" w:hAnsi="Cambria"/>
+                  <w:sz w:val="24"/>
+                  <w:szCs w:val="24"/>
+                </w:rPr>
+                <m:t xml:space="preserve">k</m:t>
+              </m:r>
+            </m:sub>
+          </m:sSub>
+          <m:r>
+            <w:rPr>
+              <w:rFonts w:ascii="Cambria" w:cs="Cambria" w:eastAsia="Cambria" w:hAnsi="Cambria"/>
+              <w:sz w:val="24"/>
+              <w:szCs w:val="24"/>
+            </w:rPr>
+            <m:t xml:space="preserve">-texto</m:t>
+          </m:r>
+          <m:r>
+            <w:rPr>
+              <w:rFonts w:ascii="Calibri" w:cs="Calibri" w:eastAsia="Calibri" w:hAnsi="Calibri"/>
+            </w:rPr>
+            <m:t xml:space="preserve">[</m:t>
+          </m:r>
+          <m:r>
+            <w:rPr>
+              <w:rFonts w:ascii="Cambria" w:cs="Cambria" w:eastAsia="Cambria" w:hAnsi="Cambria"/>
+              <w:sz w:val="24"/>
+              <w:szCs w:val="24"/>
+            </w:rPr>
+            <m:t xml:space="preserve">k</m:t>
+          </m:r>
+          <m:r>
+            <w:rPr>
+              <w:rFonts w:ascii="Calibri" w:cs="Calibri" w:eastAsia="Calibri" w:hAnsi="Calibri"/>
+            </w:rPr>
+            <m:t xml:space="preserve">]</m:t>
+          </m:r>
+          <m:r>
+            <w:rPr>
+              <w:rFonts w:ascii="Cambria" w:cs="Cambria" w:eastAsia="Cambria" w:hAnsi="Cambria"/>
+              <w:sz w:val="24"/>
+              <w:szCs w:val="24"/>
+            </w:rPr>
+            <m:t xml:space="preserve">*</m:t>
+          </m:r>
+          <m:sSup>
+            <m:sSupPr>
+              <m:ctrlPr>
+                <w:rPr>
+                  <w:rFonts w:ascii="Cambria" w:cs="Cambria" w:eastAsia="Cambria" w:hAnsi="Cambria"/>
+                  <w:sz w:val="24"/>
+                  <w:szCs w:val="24"/>
+                </w:rPr>
+              </m:ctrlPr>
+            </m:sSupPr>
+            <m:e>
+              <m:r>
+                <w:rPr>
+                  <w:rFonts w:ascii="Cambria" w:cs="Cambria" w:eastAsia="Cambria" w:hAnsi="Cambria"/>
+                  <w:sz w:val="24"/>
+                  <w:szCs w:val="24"/>
+                </w:rPr>
+                <m:t xml:space="preserve">3</m:t>
+              </m:r>
+            </m:e>
+            <m:sup>
+              <m:r>
+                <w:rPr>
+                  <w:rFonts w:ascii="Cambria" w:cs="Cambria" w:eastAsia="Cambria" w:hAnsi="Cambria"/>
+                  <w:sz w:val="24"/>
+                  <w:szCs w:val="24"/>
+                </w:rPr>
+                <m:t xml:space="preserve">n-1</m:t>
+              </m:r>
+            </m:sup>
+          </m:sSup>
+          <m:r>
+            <w:rPr>
+              <w:rFonts w:ascii="Cambria" w:cs="Cambria" w:eastAsia="Cambria" w:hAnsi="Cambria"/>
+              <w:sz w:val="24"/>
+              <w:szCs w:val="24"/>
+            </w:rPr>
+            <m:t xml:space="preserve">)+texto[k+1] (2)</m:t>
+          </m:r>
+        </m:oMath>
+      </m:oMathPara>
+      <w:r>
+        <w:rPr>
+          <w:rtl w:val="0"/>
+        </w:rPr>
+      </w:r>
+    </w:p>
+    <w:p>
+      <w:pPr>
+        <w:tabs>
+          <w:tab w:val="left" w:pos="3870"/>
+        </w:tabs>
+        <w:spacing w:after="160" w:line="360" w:lineRule="auto"/>
+        <w:contextualSpacing w:val="0"/>
+        <w:jc w:val="center"/>
+        <w:rPr>
+          <w:sz w:val="24"/>
+          <w:szCs w:val="24"/>
+        </w:rPr>
+      </w:pPr>
+      <w:r>
+        <w:rPr>
+          <w:sz w:val="24"/>
+          <w:szCs w:val="24"/>
+          <w:rtl w:val="0"/>
+        </w:rPr>
+        <w:t xml:space="preserve">Tabla 1. Registros Utilizados</w:t>
+      </w:r>
+    </w:p>
+    <w:tbl>
+      <w:tblPr>
+        <w:tblStyle w:val="Table3"/>
+        <w:tblW w:w="8494.0" w:type="dxa"/>
+        <w:jc w:val="left"/>
+        <w:tblInd w:w="0.0" w:type="dxa"/>
+        <w:tblBorders>
+          <w:top w:color="000000" w:space="0" w:sz="4" w:val="single"/>
+          <w:left w:color="000000" w:space="0" w:sz="4" w:val="single"/>
+          <w:bottom w:color="000000" w:space="0" w:sz="4" w:val="single"/>
+          <w:right w:color="000000" w:space="0" w:sz="4" w:val="single"/>
+          <w:insideH w:color="000000" w:space="0" w:sz="4" w:val="single"/>
+          <w:insideV w:color="000000" w:space="0" w:sz="4" w:val="single"/>
+        </w:tblBorders>
+        <w:tblLayout w:type="fixed"/>
+        <w:tblLook w:val="0400"/>
+      </w:tblPr>
+      <w:tblGrid>
+        <w:gridCol w:w="1271"/>
+        <w:gridCol w:w="5528"/>
+        <w:gridCol w:w="1695"/>
+        <w:tblGridChange w:id="0">
+          <w:tblGrid>
+            <w:gridCol w:w="1271"/>
+            <w:gridCol w:w="5528"/>
+            <w:gridCol w:w="1695"/>
+          </w:tblGrid>
+        </w:tblGridChange>
+      </w:tblGrid>
+      <w:tr>
+        <w:tc>
+          <w:tcPr/>
+          <w:p>
+            <w:pPr>
+              <w:tabs>
+                <w:tab w:val="left" w:pos="3870"/>
+              </w:tabs>
+              <w:spacing w:line="360" w:lineRule="auto"/>
+              <w:contextualSpacing w:val="0"/>
+              <w:jc w:val="center"/>
+              <w:rPr>
+                <w:sz w:val="24"/>
+                <w:szCs w:val="24"/>
+              </w:rPr>
+            </w:pPr>
+            <w:r>
+              <w:rPr>
+                <w:sz w:val="24"/>
+                <w:szCs w:val="24"/>
+                <w:rtl w:val="0"/>
+              </w:rPr>
+              <w:t xml:space="preserve">Registro</w:t>
+            </w:r>
+          </w:p>
+        </w:tc>
+        <w:tc>
+          <w:tcPr/>
+          <w:p>
+            <w:pPr>
+              <w:tabs>
+                <w:tab w:val="left" w:pos="3870"/>
+              </w:tabs>
+              <w:spacing w:line="360" w:lineRule="auto"/>
+              <w:contextualSpacing w:val="0"/>
+              <w:jc w:val="center"/>
+              <w:rPr>
+                <w:sz w:val="24"/>
+                <w:szCs w:val="24"/>
+              </w:rPr>
+            </w:pPr>
+            <w:r>
+              <w:rPr>
+                <w:sz w:val="24"/>
+                <w:szCs w:val="24"/>
+                <w:rtl w:val="0"/>
+              </w:rPr>
+              <w:t xml:space="preserve">Función</w:t>
+            </w:r>
+          </w:p>
+        </w:tc>
+        <w:tc>
+          <w:tcPr/>
+          <w:p>
+            <w:pPr>
+              <w:tabs>
+                <w:tab w:val="left" w:pos="3870"/>
+              </w:tabs>
+              <w:spacing w:line="360" w:lineRule="auto"/>
+              <w:contextualSpacing w:val="0"/>
+              <w:jc w:val="center"/>
+              <w:rPr>
+                <w:sz w:val="24"/>
+                <w:szCs w:val="24"/>
+              </w:rPr>
+            </w:pPr>
+            <w:r>
+              <w:rPr>
+                <w:sz w:val="24"/>
+                <w:szCs w:val="24"/>
+                <w:rtl w:val="0"/>
+              </w:rPr>
+              <w:t xml:space="preserve">Valor Inicial</w:t>
+            </w:r>
+          </w:p>
+        </w:tc>
+      </w:tr>
+      <w:tr>
+        <w:tc>
+          <w:tcPr/>
+          <w:p>
+            <w:pPr>
+              <w:tabs>
+                <w:tab w:val="left" w:pos="3870"/>
+              </w:tabs>
+              <w:spacing w:line="360" w:lineRule="auto"/>
+              <w:contextualSpacing w:val="0"/>
+              <w:jc w:val="center"/>
+              <w:rPr>
+                <w:sz w:val="24"/>
+                <w:szCs w:val="24"/>
+              </w:rPr>
+            </w:pPr>
+            <w:r>
+              <w:rPr>
+                <w:sz w:val="24"/>
+                <w:szCs w:val="24"/>
+                <w:rtl w:val="0"/>
+              </w:rPr>
+              <w:t xml:space="preserve">S7</w:t>
+            </w:r>
+          </w:p>
+        </w:tc>
+        <w:tc>
+          <w:tcPr/>
+          <w:p>
+            <w:pPr>
+              <w:tabs>
+                <w:tab w:val="left" w:pos="3870"/>
+              </w:tabs>
+              <w:spacing w:line="360" w:lineRule="auto"/>
+              <w:contextualSpacing w:val="0"/>
+              <w:jc w:val="center"/>
+              <w:rPr>
+                <w:sz w:val="24"/>
+                <w:szCs w:val="24"/>
+              </w:rPr>
+            </w:pPr>
+            <w:r>
+              <w:rPr>
+                <w:sz w:val="24"/>
+                <w:szCs w:val="24"/>
+                <w:rtl w:val="0"/>
+              </w:rPr>
+              <w:t xml:space="preserve">Contador de palabras</w:t>
+            </w:r>
+          </w:p>
+        </w:tc>
+        <w:tc>
+          <w:tcPr/>
+          <w:p>
+            <w:pPr>
+              <w:tabs>
+                <w:tab w:val="left" w:pos="3870"/>
+              </w:tabs>
+              <w:spacing w:line="360" w:lineRule="auto"/>
+              <w:contextualSpacing w:val="0"/>
+              <w:jc w:val="center"/>
+              <w:rPr>
+                <w:sz w:val="24"/>
+                <w:szCs w:val="24"/>
+              </w:rPr>
+            </w:pPr>
+            <w:r>
+              <w:rPr>
+                <w:sz w:val="24"/>
+                <w:szCs w:val="24"/>
+                <w:rtl w:val="0"/>
+              </w:rPr>
+              <w:t xml:space="preserve">0</w:t>
+            </w:r>
+          </w:p>
+        </w:tc>
+      </w:tr>
+      <w:tr>
+        <w:tc>
+          <w:tcPr/>
+          <w:p>
+            <w:pPr>
+              <w:tabs>
+                <w:tab w:val="left" w:pos="3870"/>
+              </w:tabs>
+              <w:spacing w:line="360" w:lineRule="auto"/>
+              <w:contextualSpacing w:val="0"/>
+              <w:jc w:val="center"/>
+              <w:rPr>
+                <w:sz w:val="24"/>
+                <w:szCs w:val="24"/>
+              </w:rPr>
+            </w:pPr>
+            <w:r>
+              <w:rPr>
+                <w:sz w:val="24"/>
+                <w:szCs w:val="24"/>
+                <w:rtl w:val="0"/>
+              </w:rPr>
+              <w:t xml:space="preserve">A0</w:t>
+            </w:r>
+          </w:p>
+        </w:tc>
+        <w:tc>
+          <w:tcPr/>
+          <w:p>
+            <w:pPr>
+              <w:tabs>
+                <w:tab w:val="left" w:pos="3870"/>
+              </w:tabs>
+              <w:spacing w:line="360" w:lineRule="auto"/>
+              <w:contextualSpacing w:val="0"/>
+              <w:jc w:val="center"/>
+              <w:rPr>
+                <w:sz w:val="24"/>
+                <w:szCs w:val="24"/>
+              </w:rPr>
+            </w:pPr>
+            <w:r>
+              <w:rPr>
+                <w:sz w:val="24"/>
+                <w:szCs w:val="24"/>
+                <w:rtl w:val="0"/>
+              </w:rPr>
+              <w:t xml:space="preserve">Guarda el hash del patrón Lorem Ipsum</w:t>
+            </w:r>
+          </w:p>
+        </w:tc>
+        <w:tc>
+          <w:tcPr/>
+          <w:p>
+            <w:pPr>
+              <w:tabs>
+                <w:tab w:val="left" w:pos="3870"/>
+              </w:tabs>
+              <w:spacing w:line="360" w:lineRule="auto"/>
+              <w:contextualSpacing w:val="0"/>
+              <w:jc w:val="center"/>
+              <w:rPr>
+                <w:sz w:val="24"/>
+                <w:szCs w:val="24"/>
+              </w:rPr>
+            </w:pPr>
+            <w:r>
+              <w:rPr>
+                <w:sz w:val="24"/>
+                <w:szCs w:val="24"/>
+                <w:rtl w:val="0"/>
+              </w:rPr>
+              <w:t xml:space="preserve">7741639</w:t>
+            </w:r>
+          </w:p>
+        </w:tc>
+      </w:tr>
+      <w:tr>
+        <w:tc>
+          <w:tcPr/>
+          <w:p>
+            <w:pPr>
+              <w:tabs>
+                <w:tab w:val="left" w:pos="3870"/>
+              </w:tabs>
+              <w:spacing w:line="360" w:lineRule="auto"/>
+              <w:contextualSpacing w:val="0"/>
+              <w:jc w:val="center"/>
+              <w:rPr>
+                <w:sz w:val="24"/>
+                <w:szCs w:val="24"/>
+              </w:rPr>
+            </w:pPr>
+            <w:r>
+              <w:rPr>
+                <w:sz w:val="24"/>
+                <w:szCs w:val="24"/>
+                <w:rtl w:val="0"/>
+              </w:rPr>
+              <w:t xml:space="preserve">A1</w:t>
+            </w:r>
+          </w:p>
+        </w:tc>
+        <w:tc>
+          <w:tcPr/>
+          <w:p>
+            <w:pPr>
+              <w:tabs>
+                <w:tab w:val="left" w:pos="3870"/>
+              </w:tabs>
+              <w:spacing w:line="360" w:lineRule="auto"/>
+              <w:contextualSpacing w:val="0"/>
+              <w:jc w:val="center"/>
+              <w:rPr>
+                <w:sz w:val="24"/>
+                <w:szCs w:val="24"/>
+                <w:u w:val="single"/>
+              </w:rPr>
+            </w:pPr>
+            <w:r>
+              <w:rPr>
+                <w:sz w:val="24"/>
+                <w:szCs w:val="24"/>
+                <w:rtl w:val="0"/>
+              </w:rPr>
+              <w:t xml:space="preserve">Almacena tamaño del patrón n</w:t>
+            </w:r>
+            <w:r>
+              <w:rPr>
+                <w:rtl w:val="0"/>
+              </w:rPr>
+            </w:r>
+          </w:p>
+        </w:tc>
+        <w:tc>
+          <w:tcPr/>
+          <w:p>
+            <w:pPr>
+              <w:tabs>
+                <w:tab w:val="left" w:pos="3870"/>
+              </w:tabs>
+              <w:spacing w:line="360" w:lineRule="auto"/>
+              <w:contextualSpacing w:val="0"/>
+              <w:jc w:val="center"/>
+              <w:rPr>
+                <w:sz w:val="24"/>
+                <w:szCs w:val="24"/>
+              </w:rPr>
+            </w:pPr>
+            <w:r>
+              <w:rPr>
+                <w:sz w:val="24"/>
+                <w:szCs w:val="24"/>
+                <w:rtl w:val="0"/>
+              </w:rPr>
+              <w:t xml:space="preserve">11</w:t>
+            </w:r>
+          </w:p>
+        </w:tc>
+      </w:tr>
+      <w:tr>
+        <w:tc>
+          <w:tcPr/>
+          <w:p>
+            <w:pPr>
+              <w:tabs>
+                <w:tab w:val="left" w:pos="3870"/>
+              </w:tabs>
+              <w:spacing w:line="360" w:lineRule="auto"/>
+              <w:contextualSpacing w:val="0"/>
+              <w:jc w:val="center"/>
+              <w:rPr>
+                <w:sz w:val="24"/>
+                <w:szCs w:val="24"/>
+              </w:rPr>
+            </w:pPr>
+            <w:r>
+              <w:rPr>
+                <w:sz w:val="24"/>
+                <w:szCs w:val="24"/>
+                <w:rtl w:val="0"/>
+              </w:rPr>
+              <w:t xml:space="preserve">A2</w:t>
+            </w:r>
+          </w:p>
+        </w:tc>
+        <w:tc>
+          <w:tcPr/>
+          <w:p>
+            <w:pPr>
+              <w:tabs>
+                <w:tab w:val="left" w:pos="3870"/>
+              </w:tabs>
+              <w:spacing w:line="360" w:lineRule="auto"/>
+              <w:contextualSpacing w:val="0"/>
+              <w:jc w:val="center"/>
+              <w:rPr>
+                <w:sz w:val="24"/>
+                <w:szCs w:val="24"/>
+              </w:rPr>
+            </w:pPr>
+            <w:r>
+              <w:rPr>
+                <w:sz w:val="24"/>
+                <w:szCs w:val="24"/>
+                <w:rtl w:val="0"/>
+              </w:rPr>
+              <w:t xml:space="preserve">Almacena el valor de la base </w:t>
+            </w:r>
+          </w:p>
+        </w:tc>
+        <w:tc>
+          <w:tcPr/>
+          <w:p>
+            <w:pPr>
+              <w:tabs>
+                <w:tab w:val="left" w:pos="3870"/>
+              </w:tabs>
+              <w:spacing w:line="360" w:lineRule="auto"/>
+              <w:contextualSpacing w:val="0"/>
+              <w:jc w:val="center"/>
+              <w:rPr>
+                <w:sz w:val="24"/>
+                <w:szCs w:val="24"/>
+              </w:rPr>
+            </w:pPr>
+            <w:r>
+              <w:rPr>
+                <w:sz w:val="24"/>
+                <w:szCs w:val="24"/>
+                <w:rtl w:val="0"/>
+              </w:rPr>
+              <w:t xml:space="preserve">3</w:t>
+            </w:r>
+          </w:p>
+        </w:tc>
+      </w:tr>
+      <w:tr>
+        <w:tc>
+          <w:tcPr/>
+          <w:p>
+            <w:pPr>
+              <w:tabs>
+                <w:tab w:val="left" w:pos="3870"/>
+              </w:tabs>
+              <w:spacing w:line="360" w:lineRule="auto"/>
+              <w:contextualSpacing w:val="0"/>
+              <w:jc w:val="center"/>
+              <w:rPr>
+                <w:sz w:val="24"/>
+                <w:szCs w:val="24"/>
+              </w:rPr>
+            </w:pPr>
+            <w:r>
+              <w:rPr>
+                <w:sz w:val="24"/>
+                <w:szCs w:val="24"/>
+                <w:rtl w:val="0"/>
+              </w:rPr>
+              <w:t xml:space="preserve">A3</w:t>
+            </w:r>
+          </w:p>
+        </w:tc>
+        <w:tc>
+          <w:tcPr/>
+          <w:p>
+            <w:pPr>
+              <w:tabs>
+                <w:tab w:val="left" w:pos="3870"/>
+              </w:tabs>
+              <w:spacing w:line="360" w:lineRule="auto"/>
+              <w:contextualSpacing w:val="0"/>
+              <w:jc w:val="center"/>
+              <w:rPr>
+                <w:sz w:val="24"/>
+                <w:szCs w:val="24"/>
+              </w:rPr>
+            </w:pPr>
+            <w:r>
+              <w:rPr>
+                <w:sz w:val="24"/>
+                <w:szCs w:val="24"/>
+                <w:rtl w:val="0"/>
+              </w:rPr>
+              <w:t xml:space="preserve">Almacena la base a la n-1 (3^10)</w:t>
+            </w:r>
+          </w:p>
+        </w:tc>
+        <w:tc>
+          <w:tcPr/>
+          <w:p>
+            <w:pPr>
+              <w:tabs>
+                <w:tab w:val="left" w:pos="3870"/>
+              </w:tabs>
+              <w:spacing w:line="360" w:lineRule="auto"/>
+              <w:contextualSpacing w:val="0"/>
+              <w:jc w:val="center"/>
+              <w:rPr>
+                <w:sz w:val="24"/>
+                <w:szCs w:val="24"/>
+              </w:rPr>
+            </w:pPr>
+            <w:r>
+              <w:rPr>
+                <w:sz w:val="24"/>
+                <w:szCs w:val="24"/>
+                <w:rtl w:val="0"/>
+              </w:rPr>
+              <w:t xml:space="preserve">59049</w:t>
+            </w:r>
+          </w:p>
+        </w:tc>
+      </w:tr>
+      <w:tr>
+        <w:tc>
+          <w:tcPr/>
+          <w:p>
+            <w:pPr>
+              <w:tabs>
+                <w:tab w:val="left" w:pos="3870"/>
+              </w:tabs>
+              <w:spacing w:line="360" w:lineRule="auto"/>
+              <w:contextualSpacing w:val="0"/>
+              <w:jc w:val="center"/>
+              <w:rPr>
+                <w:sz w:val="24"/>
+                <w:szCs w:val="24"/>
+              </w:rPr>
+            </w:pPr>
+            <w:r>
+              <w:rPr>
+                <w:sz w:val="24"/>
+                <w:szCs w:val="24"/>
+                <w:rtl w:val="0"/>
+              </w:rPr>
+              <w:t xml:space="preserve">T0</w:t>
+            </w:r>
+          </w:p>
+        </w:tc>
+        <w:tc>
+          <w:tcPr/>
+          <w:p>
+            <w:pPr>
+              <w:tabs>
+                <w:tab w:val="left" w:pos="3870"/>
+              </w:tabs>
+              <w:spacing w:line="360" w:lineRule="auto"/>
+              <w:contextualSpacing w:val="0"/>
+              <w:jc w:val="center"/>
+              <w:rPr>
+                <w:sz w:val="24"/>
+                <w:szCs w:val="24"/>
+              </w:rPr>
+            </w:pPr>
+            <w:r>
+              <w:rPr>
+                <w:sz w:val="24"/>
+                <w:szCs w:val="24"/>
+                <w:rtl w:val="0"/>
+              </w:rPr>
+              <w:t xml:space="preserve">Offset a partir de donde se inicia a leer</w:t>
+            </w:r>
+          </w:p>
+        </w:tc>
+        <w:tc>
+          <w:tcPr/>
+          <w:p>
+            <w:pPr>
+              <w:tabs>
+                <w:tab w:val="left" w:pos="3870"/>
+              </w:tabs>
+              <w:spacing w:line="360" w:lineRule="auto"/>
+              <w:contextualSpacing w:val="0"/>
+              <w:jc w:val="center"/>
+              <w:rPr>
+                <w:sz w:val="24"/>
+                <w:szCs w:val="24"/>
+              </w:rPr>
+            </w:pPr>
+            <w:r>
+              <w:rPr>
+                <w:sz w:val="24"/>
+                <w:szCs w:val="24"/>
+                <w:rtl w:val="0"/>
+              </w:rPr>
+              <w:t xml:space="preserve">0</w:t>
+            </w:r>
+          </w:p>
+        </w:tc>
+      </w:tr>
+      <w:tr>
+        <w:tc>
+          <w:tcPr/>
+          <w:p>
+            <w:pPr>
+              <w:tabs>
+                <w:tab w:val="left" w:pos="3870"/>
+              </w:tabs>
+              <w:spacing w:line="360" w:lineRule="auto"/>
+              <w:contextualSpacing w:val="0"/>
+              <w:jc w:val="center"/>
+              <w:rPr>
+                <w:sz w:val="24"/>
+                <w:szCs w:val="24"/>
+              </w:rPr>
+            </w:pPr>
+            <w:r>
+              <w:rPr>
+                <w:sz w:val="24"/>
+                <w:szCs w:val="24"/>
+                <w:rtl w:val="0"/>
+              </w:rPr>
+              <w:t xml:space="preserve">T1</w:t>
+            </w:r>
+          </w:p>
+        </w:tc>
+        <w:tc>
+          <w:tcPr/>
+          <w:p>
+            <w:pPr>
+              <w:tabs>
+                <w:tab w:val="left" w:pos="3870"/>
+              </w:tabs>
+              <w:spacing w:line="360" w:lineRule="auto"/>
+              <w:contextualSpacing w:val="0"/>
+              <w:jc w:val="center"/>
+              <w:rPr>
+                <w:sz w:val="24"/>
+                <w:szCs w:val="24"/>
+              </w:rPr>
+            </w:pPr>
+            <w:r>
+              <w:rPr>
+                <w:sz w:val="24"/>
+                <w:szCs w:val="24"/>
+                <w:rtl w:val="0"/>
+              </w:rPr>
+              <w:t xml:space="preserve">Dirección de memoria en la cual comienza a leer</w:t>
+            </w:r>
+          </w:p>
+        </w:tc>
+        <w:tc>
+          <w:tcPr/>
+          <w:p>
+            <w:pPr>
+              <w:tabs>
+                <w:tab w:val="left" w:pos="3870"/>
+              </w:tabs>
+              <w:spacing w:line="360" w:lineRule="auto"/>
+              <w:contextualSpacing w:val="0"/>
+              <w:jc w:val="center"/>
+              <w:rPr>
+                <w:sz w:val="24"/>
+                <w:szCs w:val="24"/>
+              </w:rPr>
+            </w:pPr>
+            <w:r>
+              <w:rPr>
+                <w:sz w:val="24"/>
+                <w:szCs w:val="24"/>
+                <w:rtl w:val="0"/>
+              </w:rPr>
+              <w:t xml:space="preserve">0</w:t>
+            </w:r>
+          </w:p>
+        </w:tc>
+      </w:tr>
+      <w:tr>
+        <w:tc>
+          <w:tcPr/>
+          <w:p>
+            <w:pPr>
+              <w:tabs>
+                <w:tab w:val="left" w:pos="3870"/>
+              </w:tabs>
+              <w:spacing w:line="360" w:lineRule="auto"/>
+              <w:contextualSpacing w:val="0"/>
+              <w:jc w:val="center"/>
+              <w:rPr>
+                <w:sz w:val="24"/>
+                <w:szCs w:val="24"/>
+              </w:rPr>
+            </w:pPr>
+            <w:r>
+              <w:rPr>
+                <w:sz w:val="24"/>
+                <w:szCs w:val="24"/>
+                <w:rtl w:val="0"/>
+              </w:rPr>
+              <w:t xml:space="preserve">T2</w:t>
+            </w:r>
+          </w:p>
+        </w:tc>
+        <w:tc>
+          <w:tcPr/>
+          <w:p>
+            <w:pPr>
+              <w:tabs>
+                <w:tab w:val="left" w:pos="3870"/>
+              </w:tabs>
+              <w:spacing w:line="360" w:lineRule="auto"/>
+              <w:contextualSpacing w:val="0"/>
+              <w:jc w:val="center"/>
+              <w:rPr>
+                <w:sz w:val="24"/>
+                <w:szCs w:val="24"/>
+              </w:rPr>
+            </w:pPr>
+            <w:r>
+              <w:rPr>
+                <w:sz w:val="24"/>
+                <w:szCs w:val="24"/>
+                <w:rtl w:val="0"/>
+              </w:rPr>
+              <w:t xml:space="preserve">Tamaño del texto</w:t>
+            </w:r>
+          </w:p>
+        </w:tc>
+        <w:tc>
+          <w:tcPr/>
+          <w:p>
+            <w:pPr>
+              <w:tabs>
+                <w:tab w:val="left" w:pos="3870"/>
+              </w:tabs>
+              <w:spacing w:line="360" w:lineRule="auto"/>
+              <w:contextualSpacing w:val="0"/>
+              <w:jc w:val="center"/>
+              <w:rPr>
+                <w:sz w:val="24"/>
+                <w:szCs w:val="24"/>
+              </w:rPr>
+            </w:pPr>
+            <w:r>
+              <w:rPr>
+                <w:sz w:val="24"/>
+                <w:szCs w:val="24"/>
+                <w:rtl w:val="0"/>
+              </w:rPr>
+              <w:t xml:space="preserve">m</w:t>
+            </w:r>
+          </w:p>
+        </w:tc>
+      </w:tr>
+      <w:tr>
+        <w:tc>
+          <w:tcPr/>
+          <w:p>
+            <w:pPr>
+              <w:tabs>
+                <w:tab w:val="left" w:pos="3870"/>
+              </w:tabs>
+              <w:spacing w:line="360" w:lineRule="auto"/>
+              <w:contextualSpacing w:val="0"/>
+              <w:jc w:val="center"/>
+              <w:rPr>
+                <w:sz w:val="24"/>
+                <w:szCs w:val="24"/>
+              </w:rPr>
+            </w:pPr>
+            <w:r>
+              <w:rPr>
+                <w:sz w:val="24"/>
+                <w:szCs w:val="24"/>
+                <w:rtl w:val="0"/>
+              </w:rPr>
+              <w:t xml:space="preserve">T3</w:t>
+            </w:r>
+          </w:p>
+        </w:tc>
+        <w:tc>
+          <w:tcPr/>
+          <w:p>
+            <w:pPr>
+              <w:tabs>
+                <w:tab w:val="left" w:pos="3870"/>
+              </w:tabs>
+              <w:spacing w:line="360" w:lineRule="auto"/>
+              <w:contextualSpacing w:val="0"/>
+              <w:jc w:val="center"/>
+              <w:rPr>
+                <w:sz w:val="24"/>
+                <w:szCs w:val="24"/>
+              </w:rPr>
+            </w:pPr>
+            <w:r>
+              <w:rPr>
+                <w:sz w:val="24"/>
+                <w:szCs w:val="24"/>
+                <w:rtl w:val="0"/>
+              </w:rPr>
+              <w:t xml:space="preserve">Temporal de la dirección inicial de memoria</w:t>
+            </w:r>
+          </w:p>
+        </w:tc>
+        <w:tc>
+          <w:tcPr/>
+          <w:p>
+            <w:pPr>
+              <w:tabs>
+                <w:tab w:val="left" w:pos="3870"/>
+              </w:tabs>
+              <w:spacing w:line="360" w:lineRule="auto"/>
+              <w:contextualSpacing w:val="0"/>
+              <w:jc w:val="center"/>
+              <w:rPr>
+                <w:sz w:val="24"/>
+                <w:szCs w:val="24"/>
+              </w:rPr>
+            </w:pPr>
+            <w:r>
+              <w:rPr>
+                <w:sz w:val="24"/>
+                <w:szCs w:val="24"/>
+                <w:rtl w:val="0"/>
+              </w:rPr>
+              <w:t xml:space="preserve">0</w:t>
+            </w:r>
+          </w:p>
+        </w:tc>
+      </w:tr>
+      <w:tr>
+        <w:tc>
+          <w:tcPr/>
+          <w:p>
+            <w:pPr>
+              <w:tabs>
+                <w:tab w:val="left" w:pos="3870"/>
+              </w:tabs>
+              <w:spacing w:line="360" w:lineRule="auto"/>
+              <w:contextualSpacing w:val="0"/>
+              <w:jc w:val="center"/>
+              <w:rPr>
+                <w:sz w:val="24"/>
+                <w:szCs w:val="24"/>
+              </w:rPr>
+            </w:pPr>
+            <w:r>
+              <w:rPr>
+                <w:sz w:val="24"/>
+                <w:szCs w:val="24"/>
+                <w:rtl w:val="0"/>
+              </w:rPr>
+              <w:t xml:space="preserve">T4</w:t>
+            </w:r>
+          </w:p>
+        </w:tc>
+        <w:tc>
+          <w:tcPr/>
+          <w:p>
+            <w:pPr>
+              <w:tabs>
+                <w:tab w:val="left" w:pos="3870"/>
+              </w:tabs>
+              <w:spacing w:line="360" w:lineRule="auto"/>
+              <w:contextualSpacing w:val="0"/>
+              <w:jc w:val="center"/>
+              <w:rPr>
+                <w:sz w:val="24"/>
+                <w:szCs w:val="24"/>
+              </w:rPr>
+            </w:pPr>
+            <w:r>
+              <w:rPr>
+                <w:sz w:val="24"/>
+                <w:szCs w:val="24"/>
+                <w:rtl w:val="0"/>
+              </w:rPr>
+              <w:t xml:space="preserve">Temporal para iterar en preHash (n-1)</w:t>
+            </w:r>
+          </w:p>
+        </w:tc>
+        <w:tc>
+          <w:tcPr/>
+          <w:p>
+            <w:pPr>
+              <w:tabs>
+                <w:tab w:val="left" w:pos="3870"/>
+              </w:tabs>
+              <w:spacing w:line="360" w:lineRule="auto"/>
+              <w:contextualSpacing w:val="0"/>
+              <w:jc w:val="center"/>
+              <w:rPr>
+                <w:sz w:val="24"/>
+                <w:szCs w:val="24"/>
+              </w:rPr>
+            </w:pPr>
+            <w:r>
+              <w:rPr>
+                <w:sz w:val="24"/>
+                <w:szCs w:val="24"/>
+                <w:rtl w:val="0"/>
+              </w:rPr>
+              <w:t xml:space="preserve">10</w:t>
+            </w:r>
+          </w:p>
+        </w:tc>
+      </w:tr>
+      <w:tr>
+        <w:tc>
+          <w:tcPr/>
+          <w:p>
+            <w:pPr>
+              <w:tabs>
+                <w:tab w:val="left" w:pos="3870"/>
+              </w:tabs>
+              <w:spacing w:line="360" w:lineRule="auto"/>
+              <w:contextualSpacing w:val="0"/>
+              <w:jc w:val="center"/>
+              <w:rPr>
+                <w:sz w:val="24"/>
+                <w:szCs w:val="24"/>
+              </w:rPr>
+            </w:pPr>
+            <w:r>
+              <w:rPr>
+                <w:sz w:val="24"/>
+                <w:szCs w:val="24"/>
+                <w:rtl w:val="0"/>
+              </w:rPr>
+              <w:t xml:space="preserve">T5</w:t>
+            </w:r>
+          </w:p>
+        </w:tc>
+        <w:tc>
+          <w:tcPr/>
+          <w:p>
+            <w:pPr>
+              <w:tabs>
+                <w:tab w:val="left" w:pos="3870"/>
+              </w:tabs>
+              <w:spacing w:line="360" w:lineRule="auto"/>
+              <w:contextualSpacing w:val="0"/>
+              <w:jc w:val="center"/>
+              <w:rPr>
+                <w:sz w:val="24"/>
+                <w:szCs w:val="24"/>
+              </w:rPr>
+            </w:pPr>
+            <w:r>
+              <w:rPr>
+                <w:sz w:val="24"/>
+                <w:szCs w:val="24"/>
+                <w:rtl w:val="0"/>
+              </w:rPr>
+              <w:t xml:space="preserve">Temporal para iterar en elevar (n-1)</w:t>
+            </w:r>
+          </w:p>
+        </w:tc>
+        <w:tc>
+          <w:tcPr/>
+          <w:p>
+            <w:pPr>
+              <w:tabs>
+                <w:tab w:val="left" w:pos="3870"/>
+              </w:tabs>
+              <w:spacing w:line="360" w:lineRule="auto"/>
+              <w:contextualSpacing w:val="0"/>
+              <w:jc w:val="center"/>
+              <w:rPr>
+                <w:sz w:val="24"/>
+                <w:szCs w:val="24"/>
+              </w:rPr>
+            </w:pPr>
+            <w:r>
+              <w:rPr>
+                <w:sz w:val="24"/>
+                <w:szCs w:val="24"/>
+                <w:rtl w:val="0"/>
+              </w:rPr>
+              <w:t xml:space="preserve">10</w:t>
+            </w:r>
+          </w:p>
+        </w:tc>
+      </w:tr>
+      <w:tr>
+        <w:tc>
+          <w:tcPr/>
+          <w:p>
+            <w:pPr>
+              <w:tabs>
+                <w:tab w:val="left" w:pos="3870"/>
+              </w:tabs>
+              <w:spacing w:line="360" w:lineRule="auto"/>
+              <w:contextualSpacing w:val="0"/>
+              <w:jc w:val="center"/>
+              <w:rPr>
+                <w:sz w:val="24"/>
+                <w:szCs w:val="24"/>
+              </w:rPr>
+            </w:pPr>
+            <w:r>
+              <w:rPr>
+                <w:sz w:val="24"/>
+                <w:szCs w:val="24"/>
+                <w:rtl w:val="0"/>
+              </w:rPr>
+              <w:t xml:space="preserve">T6</w:t>
+            </w:r>
+          </w:p>
+        </w:tc>
+        <w:tc>
+          <w:tcPr/>
+          <w:p>
+            <w:pPr>
+              <w:tabs>
+                <w:tab w:val="left" w:pos="3870"/>
+              </w:tabs>
+              <w:spacing w:line="360" w:lineRule="auto"/>
+              <w:contextualSpacing w:val="0"/>
+              <w:jc w:val="center"/>
+              <w:rPr>
+                <w:sz w:val="24"/>
+                <w:szCs w:val="24"/>
+              </w:rPr>
+            </w:pPr>
+            <w:r>
+              <w:rPr>
+                <w:sz w:val="24"/>
+                <w:szCs w:val="24"/>
+                <w:rtl w:val="0"/>
+              </w:rPr>
+              <w:t xml:space="preserve">Temporal utilizado en elevar, es la multiplicación de la base</w:t>
+            </w:r>
+          </w:p>
+        </w:tc>
+        <w:tc>
+          <w:tcPr/>
+          <w:p>
+            <w:pPr>
+              <w:tabs>
+                <w:tab w:val="left" w:pos="3870"/>
+              </w:tabs>
+              <w:spacing w:line="360" w:lineRule="auto"/>
+              <w:contextualSpacing w:val="0"/>
+              <w:jc w:val="center"/>
+              <w:rPr>
+                <w:sz w:val="24"/>
+                <w:szCs w:val="24"/>
+              </w:rPr>
+            </w:pPr>
+            <w:r>
+              <w:rPr>
+                <w:sz w:val="24"/>
+                <w:szCs w:val="24"/>
+                <w:rtl w:val="0"/>
+              </w:rPr>
+              <w:t xml:space="preserve">3</w:t>
+            </w:r>
+          </w:p>
+        </w:tc>
+      </w:tr>
+    </w:tbl>
+    <w:p>
+      <w:pPr>
+        <w:tabs>
+          <w:tab w:val="left" w:pos="3870"/>
+        </w:tabs>
+        <w:spacing w:after="160" w:line="360" w:lineRule="auto"/>
+        <w:contextualSpacing w:val="0"/>
+        <w:jc w:val="center"/>
+        <w:rPr>
+          <w:sz w:val="24"/>
+          <w:szCs w:val="24"/>
+        </w:rPr>
+      </w:pPr>
+      <w:r>
+        <w:rPr>
+          <w:rtl w:val="0"/>
+        </w:rPr>
+      </w:r>
+    </w:p>
+    <w:p>
+      <w:pPr>
+        <w:spacing w:after="160" w:line="259" w:lineRule="auto"/>
+        <w:contextualSpacing w:val="0"/>
+        <w:rPr>
+          <w:sz w:val="24"/>
+          <w:szCs w:val="24"/>
+        </w:rPr>
+      </w:pPr>
+      <w:r>
+        <w:br w:type="page"/>
+      </w:r>
+      <w:r>
+        <w:rPr>
+          <w:rtl w:val="0"/>
+        </w:rPr>
+      </w:r>
+    </w:p>
+    <w:p>
+      <w:pPr>
+        <w:tabs>
+          <w:tab w:val="left" w:pos="3870"/>
+        </w:tabs>
+        <w:spacing w:after="160" w:line="360" w:lineRule="auto"/>
+        <w:contextualSpacing w:val="0"/>
+        <w:jc w:val="center"/>
+        <w:rPr>
+          <w:sz w:val="24"/>
+          <w:szCs w:val="24"/>
+        </w:rPr>
+      </w:pPr>
+      <w:r>
+        <w:rPr>
+          <w:sz w:val="24"/>
+          <w:szCs w:val="24"/>
+          <w:rtl w:val="0"/>
+        </w:rPr>
+        <w:t xml:space="preserve">Tabla 2. Instrucciones utilizadas</w:t>
+      </w:r>
+    </w:p>
+    <w:tbl>
+      <w:tblPr>
+        <w:tblStyle w:val="Table4"/>
+        <w:tblW w:w="8494.0" w:type="dxa"/>
+        <w:jc w:val="left"/>
+        <w:tblInd w:w="0.0" w:type="dxa"/>
+        <w:tblBorders>
+          <w:top w:color="000000" w:space="0" w:sz="4" w:val="single"/>
+          <w:left w:color="000000" w:space="0" w:sz="4" w:val="single"/>
+          <w:bottom w:color="000000" w:space="0" w:sz="4" w:val="single"/>
+          <w:right w:color="000000" w:space="0" w:sz="4" w:val="single"/>
+          <w:insideH w:color="000000" w:space="0" w:sz="4" w:val="single"/>
+          <w:insideV w:color="000000" w:space="0" w:sz="4" w:val="single"/>
+        </w:tblBorders>
+        <w:tblLayout w:type="fixed"/>
+        <w:tblLook w:val="0400"/>
+      </w:tblPr>
+      <w:tblGrid>
+        <w:gridCol w:w="2831"/>
+        <w:gridCol w:w="2831"/>
+        <w:gridCol w:w="2832"/>
+        <w:tblGridChange w:id="0">
+          <w:tblGrid>
+            <w:gridCol w:w="2831"/>
+            <w:gridCol w:w="2831"/>
+            <w:gridCol w:w="2832"/>
+          </w:tblGrid>
+        </w:tblGridChange>
+      </w:tblGrid>
+      <w:tr>
+        <w:tc>
+          <w:tcPr/>
+          <w:p>
+            <w:pPr>
+              <w:tabs>
+                <w:tab w:val="left" w:pos="3870"/>
+              </w:tabs>
+              <w:spacing w:line="360" w:lineRule="auto"/>
+              <w:contextualSpacing w:val="0"/>
+              <w:jc w:val="center"/>
+              <w:rPr>
+                <w:sz w:val="24"/>
+                <w:szCs w:val="24"/>
+              </w:rPr>
+            </w:pPr>
+            <w:r>
+              <w:rPr>
+                <w:sz w:val="24"/>
+                <w:szCs w:val="24"/>
+                <w:rtl w:val="0"/>
+              </w:rPr>
+              <w:t xml:space="preserve">Bloque</w:t>
+            </w:r>
+          </w:p>
+        </w:tc>
+        <w:tc>
+          <w:tcPr/>
+          <w:p>
+            <w:pPr>
+              <w:tabs>
+                <w:tab w:val="left" w:pos="3870"/>
+              </w:tabs>
+              <w:spacing w:line="360" w:lineRule="auto"/>
+              <w:contextualSpacing w:val="0"/>
+              <w:jc w:val="center"/>
+              <w:rPr>
+                <w:sz w:val="24"/>
+                <w:szCs w:val="24"/>
+              </w:rPr>
+            </w:pPr>
+            <w:r>
+              <w:rPr>
+                <w:sz w:val="24"/>
+                <w:szCs w:val="24"/>
+                <w:rtl w:val="0"/>
+              </w:rPr>
+              <w:t xml:space="preserve">Instrucción</w:t>
+            </w:r>
+          </w:p>
+        </w:tc>
+        <w:tc>
+          <w:tcPr/>
+          <w:p>
+            <w:pPr>
+              <w:tabs>
+                <w:tab w:val="left" w:pos="3870"/>
+              </w:tabs>
+              <w:spacing w:line="360" w:lineRule="auto"/>
+              <w:contextualSpacing w:val="0"/>
+              <w:jc w:val="center"/>
+              <w:rPr>
+                <w:sz w:val="24"/>
+                <w:szCs w:val="24"/>
+              </w:rPr>
+            </w:pPr>
+            <w:r>
+              <w:rPr>
+                <w:sz w:val="24"/>
+                <w:szCs w:val="24"/>
+                <w:rtl w:val="0"/>
+              </w:rPr>
+              <w:t xml:space="preserve">Número de veces</w:t>
+            </w:r>
+          </w:p>
+          <w:p>
+            <w:pPr>
+              <w:tabs>
+                <w:tab w:val="left" w:pos="3870"/>
+              </w:tabs>
+              <w:spacing w:line="360" w:lineRule="auto"/>
+              <w:contextualSpacing w:val="0"/>
+              <w:jc w:val="center"/>
+              <w:rPr>
+                <w:sz w:val="24"/>
+                <w:szCs w:val="24"/>
+              </w:rPr>
+            </w:pPr>
+            <w:r>
+              <w:rPr>
+                <w:sz w:val="24"/>
+                <w:szCs w:val="24"/>
+                <w:rtl w:val="0"/>
+              </w:rPr>
+              <w:t xml:space="preserve">utilizada</w:t>
+            </w:r>
+          </w:p>
+        </w:tc>
+      </w:tr>
+      <w:tr>
+        <w:trPr>
+          <w:trHeight w:val="40" w:hRule="atLeast"/>
+        </w:trPr>
+        <w:tc>
+          <w:tcPr>
+            <w:vMerge w:val="restart"/>
+          </w:tcPr>
+          <w:p>
+            <w:pPr>
+              <w:tabs>
+                <w:tab w:val="left" w:pos="3870"/>
+              </w:tabs>
+              <w:spacing w:line="360" w:lineRule="auto"/>
+              <w:contextualSpacing w:val="0"/>
+              <w:jc w:val="center"/>
+              <w:rPr>
+                <w:sz w:val="24"/>
+                <w:szCs w:val="24"/>
+              </w:rPr>
+            </w:pPr>
+            <w:r>
+              <w:rPr>
+                <w:rtl w:val="0"/>
+              </w:rPr>
+            </w:r>
+          </w:p>
+          <w:p>
+            <w:pPr>
+              <w:tabs>
+                <w:tab w:val="left" w:pos="3870"/>
+              </w:tabs>
+              <w:spacing w:line="360" w:lineRule="auto"/>
+              <w:contextualSpacing w:val="0"/>
+              <w:jc w:val="center"/>
+              <w:rPr>
+                <w:sz w:val="24"/>
+                <w:szCs w:val="24"/>
+              </w:rPr>
+            </w:pPr>
+            <w:r>
+              <w:rPr>
+                <w:sz w:val="24"/>
+                <w:szCs w:val="24"/>
+                <w:rtl w:val="0"/>
+              </w:rPr>
+              <w:t xml:space="preserve">Inicio</w:t>
+            </w:r>
+          </w:p>
+        </w:tc>
+        <w:tc>
+          <w:tcPr/>
+          <w:p>
+            <w:pPr>
+              <w:tabs>
+                <w:tab w:val="left" w:pos="3870"/>
+              </w:tabs>
+              <w:spacing w:line="360" w:lineRule="auto"/>
+              <w:contextualSpacing w:val="0"/>
+              <w:jc w:val="center"/>
+              <w:rPr>
+                <w:sz w:val="24"/>
+                <w:szCs w:val="24"/>
+              </w:rPr>
+            </w:pPr>
+            <w:r>
+              <w:rPr>
+                <w:sz w:val="24"/>
+                <w:szCs w:val="24"/>
+                <w:rtl w:val="0"/>
+              </w:rPr>
+              <w:t xml:space="preserve">addi</w:t>
+            </w:r>
+          </w:p>
+        </w:tc>
+        <w:tc>
+          <w:tcPr/>
+          <w:p>
+            <w:pPr>
+              <w:tabs>
+                <w:tab w:val="left" w:pos="3870"/>
+              </w:tabs>
+              <w:spacing w:line="360" w:lineRule="auto"/>
+              <w:contextualSpacing w:val="0"/>
+              <w:jc w:val="center"/>
+              <w:rPr>
+                <w:sz w:val="24"/>
+                <w:szCs w:val="24"/>
+              </w:rPr>
+            </w:pPr>
+            <w:r>
+              <w:rPr>
+                <w:sz w:val="24"/>
+                <w:szCs w:val="24"/>
+                <w:rtl w:val="0"/>
+              </w:rPr>
+              <w:t xml:space="preserve">13</w:t>
+            </w:r>
+          </w:p>
+        </w:tc>
+      </w:tr>
+      <w:tr>
+        <w:trPr>
+          <w:trHeight w:val="20" w:hRule="atLeast"/>
+        </w:trPr>
+        <w:tc>
+          <w:tcPr>
+            <w:vMerge w:val="continue"/>
+          </w:tcPr>
+          <w:p>
+            <w:pPr>
+              <w:tabs>
+                <w:tab w:val="left" w:pos="3870"/>
+              </w:tabs>
+              <w:spacing w:line="360" w:lineRule="auto"/>
+              <w:contextualSpacing w:val="0"/>
+              <w:jc w:val="center"/>
+              <w:rPr>
+                <w:sz w:val="24"/>
+                <w:szCs w:val="24"/>
+              </w:rPr>
+            </w:pPr>
+            <w:r>
+              <w:rPr>
+                <w:rtl w:val="0"/>
+              </w:rPr>
+            </w:r>
+          </w:p>
+        </w:tc>
+        <w:tc>
+          <w:tcPr/>
+          <w:p>
+            <w:pPr>
+              <w:tabs>
+                <w:tab w:val="left" w:pos="3870"/>
+              </w:tabs>
+              <w:spacing w:line="360" w:lineRule="auto"/>
+              <w:contextualSpacing w:val="0"/>
+              <w:jc w:val="center"/>
+              <w:rPr>
+                <w:sz w:val="24"/>
+                <w:szCs w:val="24"/>
+              </w:rPr>
+            </w:pPr>
+            <w:r>
+              <w:rPr>
+                <w:sz w:val="24"/>
+                <w:szCs w:val="24"/>
+                <w:rtl w:val="0"/>
+              </w:rPr>
+              <w:t xml:space="preserve">subi</w:t>
+            </w:r>
+          </w:p>
+        </w:tc>
+        <w:tc>
+          <w:tcPr/>
+          <w:p>
+            <w:pPr>
+              <w:tabs>
+                <w:tab w:val="left" w:pos="3870"/>
+              </w:tabs>
+              <w:spacing w:line="360" w:lineRule="auto"/>
+              <w:contextualSpacing w:val="0"/>
+              <w:jc w:val="center"/>
+              <w:rPr>
+                <w:sz w:val="24"/>
+                <w:szCs w:val="24"/>
+              </w:rPr>
+            </w:pPr>
+            <w:r>
+              <w:rPr>
+                <w:sz w:val="24"/>
+                <w:szCs w:val="24"/>
+                <w:rtl w:val="0"/>
+              </w:rPr>
+              <w:t xml:space="preserve">3</w:t>
+            </w:r>
+          </w:p>
+        </w:tc>
+      </w:tr>
+      <w:tr>
+        <w:trPr>
+          <w:trHeight w:val="20" w:hRule="atLeast"/>
+        </w:trPr>
+        <w:tc>
+          <w:tcPr>
+            <w:vMerge w:val="continue"/>
+          </w:tcPr>
+          <w:p>
+            <w:pPr>
+              <w:tabs>
+                <w:tab w:val="left" w:pos="3870"/>
+              </w:tabs>
+              <w:spacing w:line="360" w:lineRule="auto"/>
+              <w:contextualSpacing w:val="0"/>
+              <w:jc w:val="center"/>
+              <w:rPr>
+                <w:sz w:val="24"/>
+                <w:szCs w:val="24"/>
+              </w:rPr>
+            </w:pPr>
+            <w:r>
+              <w:rPr>
+                <w:rtl w:val="0"/>
+              </w:rPr>
+            </w:r>
+          </w:p>
+        </w:tc>
+        <w:tc>
+          <w:tcPr/>
+          <w:p>
+            <w:pPr>
+              <w:tabs>
+                <w:tab w:val="left" w:pos="3870"/>
+              </w:tabs>
+              <w:spacing w:line="360" w:lineRule="auto"/>
+              <w:contextualSpacing w:val="0"/>
+              <w:jc w:val="center"/>
+              <w:rPr>
+                <w:sz w:val="24"/>
+                <w:szCs w:val="24"/>
+              </w:rPr>
+            </w:pPr>
+            <w:r>
+              <w:rPr>
+                <w:sz w:val="24"/>
+                <w:szCs w:val="24"/>
+                <w:rtl w:val="0"/>
+              </w:rPr>
+              <w:t xml:space="preserve">sub</w:t>
+            </w:r>
+          </w:p>
+        </w:tc>
+        <w:tc>
+          <w:tcPr/>
+          <w:p>
+            <w:pPr>
+              <w:tabs>
+                <w:tab w:val="left" w:pos="3870"/>
+              </w:tabs>
+              <w:spacing w:line="360" w:lineRule="auto"/>
+              <w:contextualSpacing w:val="0"/>
+              <w:jc w:val="center"/>
+              <w:rPr>
+                <w:sz w:val="24"/>
+                <w:szCs w:val="24"/>
+              </w:rPr>
+            </w:pPr>
+            <w:r>
+              <w:rPr>
+                <w:sz w:val="24"/>
+                <w:szCs w:val="24"/>
+                <w:rtl w:val="0"/>
+              </w:rPr>
+              <w:t xml:space="preserve">1</w:t>
+            </w:r>
+          </w:p>
+        </w:tc>
+      </w:tr>
+      <w:tr>
+        <w:trPr>
+          <w:trHeight w:val="100" w:hRule="atLeast"/>
+        </w:trPr>
+        <w:tc>
+          <w:tcPr>
+            <w:vMerge w:val="restart"/>
+          </w:tcPr>
+          <w:p>
+            <w:pPr>
+              <w:tabs>
+                <w:tab w:val="left" w:pos="3870"/>
+              </w:tabs>
+              <w:spacing w:line="360" w:lineRule="auto"/>
+              <w:contextualSpacing w:val="0"/>
+              <w:jc w:val="center"/>
+              <w:rPr>
+                <w:sz w:val="24"/>
+                <w:szCs w:val="24"/>
+              </w:rPr>
+            </w:pPr>
+            <w:r>
+              <w:rPr>
+                <w:rtl w:val="0"/>
+              </w:rPr>
+            </w:r>
+          </w:p>
+          <w:p>
+            <w:pPr>
+              <w:tabs>
+                <w:tab w:val="left" w:pos="3870"/>
+              </w:tabs>
+              <w:spacing w:line="360" w:lineRule="auto"/>
+              <w:contextualSpacing w:val="0"/>
+              <w:jc w:val="center"/>
+              <w:rPr>
+                <w:sz w:val="24"/>
+                <w:szCs w:val="24"/>
+              </w:rPr>
+            </w:pPr>
+            <w:r>
+              <w:rPr>
+                <w:sz w:val="24"/>
+                <w:szCs w:val="24"/>
+                <w:rtl w:val="0"/>
+              </w:rPr>
+              <w:t xml:space="preserve">Elevar</w:t>
+            </w:r>
+          </w:p>
+        </w:tc>
+        <w:tc>
+          <w:tcPr/>
+          <w:p>
+            <w:pPr>
+              <w:tabs>
+                <w:tab w:val="left" w:pos="3870"/>
+              </w:tabs>
+              <w:spacing w:line="360" w:lineRule="auto"/>
+              <w:contextualSpacing w:val="0"/>
+              <w:jc w:val="center"/>
+              <w:rPr>
+                <w:sz w:val="24"/>
+                <w:szCs w:val="24"/>
+              </w:rPr>
+            </w:pPr>
+            <w:r>
+              <w:rPr>
+                <w:sz w:val="24"/>
+                <w:szCs w:val="24"/>
+                <w:rtl w:val="0"/>
+              </w:rPr>
+              <w:t xml:space="preserve">beq</w:t>
+            </w:r>
+          </w:p>
+        </w:tc>
+        <w:tc>
+          <w:tcPr/>
+          <w:p>
+            <w:pPr>
+              <w:tabs>
+                <w:tab w:val="left" w:pos="3870"/>
+              </w:tabs>
+              <w:spacing w:line="360" w:lineRule="auto"/>
+              <w:contextualSpacing w:val="0"/>
+              <w:jc w:val="center"/>
+              <w:rPr>
+                <w:sz w:val="24"/>
+                <w:szCs w:val="24"/>
+              </w:rPr>
+            </w:pPr>
+            <w:r>
+              <w:rPr>
+                <w:sz w:val="24"/>
+                <w:szCs w:val="24"/>
+                <w:rtl w:val="0"/>
+              </w:rPr>
+              <w:t xml:space="preserve">1</w:t>
+            </w:r>
+          </w:p>
+        </w:tc>
+      </w:tr>
+      <w:tr>
+        <w:trPr>
+          <w:trHeight w:val="100" w:hRule="atLeast"/>
+        </w:trPr>
+        <w:tc>
+          <w:tcPr>
+            <w:vMerge w:val="continue"/>
+          </w:tcPr>
+          <w:p>
+            <w:pPr>
+              <w:tabs>
+                <w:tab w:val="left" w:pos="3870"/>
+              </w:tabs>
+              <w:spacing w:line="360" w:lineRule="auto"/>
+              <w:contextualSpacing w:val="0"/>
+              <w:jc w:val="center"/>
+              <w:rPr>
+                <w:sz w:val="24"/>
+                <w:szCs w:val="24"/>
+              </w:rPr>
+            </w:pPr>
+            <w:r>
+              <w:rPr>
+                <w:rtl w:val="0"/>
+              </w:rPr>
+            </w:r>
+          </w:p>
+        </w:tc>
+        <w:tc>
+          <w:tcPr/>
+          <w:p>
+            <w:pPr>
+              <w:tabs>
+                <w:tab w:val="left" w:pos="3870"/>
+              </w:tabs>
+              <w:spacing w:line="360" w:lineRule="auto"/>
+              <w:contextualSpacing w:val="0"/>
+              <w:jc w:val="center"/>
+              <w:rPr>
+                <w:sz w:val="24"/>
+                <w:szCs w:val="24"/>
+              </w:rPr>
+            </w:pPr>
+            <w:r>
+              <w:rPr>
+                <w:sz w:val="24"/>
+                <w:szCs w:val="24"/>
+                <w:rtl w:val="0"/>
+              </w:rPr>
+              <w:t xml:space="preserve">mul</w:t>
+            </w:r>
+          </w:p>
+        </w:tc>
+        <w:tc>
+          <w:tcPr/>
+          <w:p>
+            <w:pPr>
+              <w:tabs>
+                <w:tab w:val="left" w:pos="3870"/>
+              </w:tabs>
+              <w:spacing w:line="360" w:lineRule="auto"/>
+              <w:contextualSpacing w:val="0"/>
+              <w:jc w:val="center"/>
+              <w:rPr>
+                <w:sz w:val="24"/>
+                <w:szCs w:val="24"/>
+              </w:rPr>
+            </w:pPr>
+            <w:r>
+              <w:rPr>
+                <w:sz w:val="24"/>
+                <w:szCs w:val="24"/>
+                <w:rtl w:val="0"/>
+              </w:rPr>
+              <w:t xml:space="preserve">1</w:t>
+            </w:r>
+          </w:p>
+        </w:tc>
+      </w:tr>
+      <w:tr>
+        <w:trPr>
+          <w:trHeight w:val="100" w:hRule="atLeast"/>
+        </w:trPr>
+        <w:tc>
+          <w:tcPr>
+            <w:vMerge w:val="continue"/>
+          </w:tcPr>
+          <w:p>
+            <w:pPr>
+              <w:tabs>
+                <w:tab w:val="left" w:pos="3870"/>
+              </w:tabs>
+              <w:spacing w:line="360" w:lineRule="auto"/>
+              <w:contextualSpacing w:val="0"/>
+              <w:jc w:val="center"/>
+              <w:rPr>
+                <w:sz w:val="24"/>
+                <w:szCs w:val="24"/>
+              </w:rPr>
+            </w:pPr>
+            <w:r>
+              <w:rPr>
+                <w:rtl w:val="0"/>
+              </w:rPr>
+            </w:r>
+          </w:p>
+        </w:tc>
+        <w:tc>
+          <w:tcPr/>
+          <w:p>
+            <w:pPr>
+              <w:tabs>
+                <w:tab w:val="left" w:pos="3870"/>
+              </w:tabs>
+              <w:spacing w:line="360" w:lineRule="auto"/>
+              <w:contextualSpacing w:val="0"/>
+              <w:jc w:val="center"/>
+              <w:rPr>
+                <w:sz w:val="24"/>
+                <w:szCs w:val="24"/>
+              </w:rPr>
+            </w:pPr>
+            <w:r>
+              <w:rPr>
+                <w:sz w:val="24"/>
+                <w:szCs w:val="24"/>
+                <w:rtl w:val="0"/>
+              </w:rPr>
+              <w:t xml:space="preserve">subi</w:t>
+            </w:r>
+          </w:p>
+        </w:tc>
+        <w:tc>
+          <w:tcPr/>
+          <w:p>
+            <w:pPr>
+              <w:tabs>
+                <w:tab w:val="left" w:pos="3870"/>
+              </w:tabs>
+              <w:spacing w:line="360" w:lineRule="auto"/>
+              <w:contextualSpacing w:val="0"/>
+              <w:jc w:val="center"/>
+              <w:rPr>
+                <w:sz w:val="24"/>
+                <w:szCs w:val="24"/>
+              </w:rPr>
+            </w:pPr>
+            <w:r>
+              <w:rPr>
+                <w:sz w:val="24"/>
+                <w:szCs w:val="24"/>
+                <w:rtl w:val="0"/>
+              </w:rPr>
+              <w:t xml:space="preserve">1</w:t>
+            </w:r>
+          </w:p>
+        </w:tc>
+      </w:tr>
+      <w:tr>
+        <w:trPr>
+          <w:trHeight w:val="100" w:hRule="atLeast"/>
+        </w:trPr>
+        <w:tc>
+          <w:tcPr>
+            <w:vMerge w:val="continue"/>
+          </w:tcPr>
+          <w:p>
+            <w:pPr>
+              <w:tabs>
+                <w:tab w:val="left" w:pos="3870"/>
+              </w:tabs>
+              <w:spacing w:line="360" w:lineRule="auto"/>
+              <w:contextualSpacing w:val="0"/>
+              <w:jc w:val="center"/>
+              <w:rPr>
+                <w:sz w:val="24"/>
+                <w:szCs w:val="24"/>
+              </w:rPr>
+            </w:pPr>
+            <w:r>
+              <w:rPr>
+                <w:rtl w:val="0"/>
+              </w:rPr>
+            </w:r>
+          </w:p>
+        </w:tc>
+        <w:tc>
+          <w:tcPr/>
+          <w:p>
+            <w:pPr>
+              <w:tabs>
+                <w:tab w:val="left" w:pos="3870"/>
+              </w:tabs>
+              <w:spacing w:line="360" w:lineRule="auto"/>
+              <w:contextualSpacing w:val="0"/>
+              <w:jc w:val="center"/>
+              <w:rPr>
+                <w:sz w:val="24"/>
+                <w:szCs w:val="24"/>
+              </w:rPr>
+            </w:pPr>
+            <w:r>
+              <w:rPr>
+                <w:sz w:val="24"/>
+                <w:szCs w:val="24"/>
+                <w:rtl w:val="0"/>
+              </w:rPr>
+              <w:t xml:space="preserve">j</w:t>
+            </w:r>
+          </w:p>
+        </w:tc>
+        <w:tc>
+          <w:tcPr/>
+          <w:p>
+            <w:pPr>
+              <w:tabs>
+                <w:tab w:val="left" w:pos="3870"/>
+              </w:tabs>
+              <w:spacing w:line="360" w:lineRule="auto"/>
+              <w:contextualSpacing w:val="0"/>
+              <w:jc w:val="center"/>
+              <w:rPr>
+                <w:sz w:val="24"/>
+                <w:szCs w:val="24"/>
+              </w:rPr>
+            </w:pPr>
+            <w:r>
+              <w:rPr>
+                <w:sz w:val="24"/>
+                <w:szCs w:val="24"/>
+                <w:rtl w:val="0"/>
+              </w:rPr>
+              <w:t xml:space="preserve">1</w:t>
+            </w:r>
+          </w:p>
+        </w:tc>
+      </w:tr>
+      <w:tr>
+        <w:trPr>
+          <w:trHeight w:val="40" w:hRule="atLeast"/>
+        </w:trPr>
+        <w:tc>
+          <w:tcPr>
+            <w:vMerge w:val="restart"/>
+          </w:tcPr>
+          <w:p>
+            <w:pPr>
+              <w:tabs>
+                <w:tab w:val="left" w:pos="3870"/>
+              </w:tabs>
+              <w:spacing w:line="360" w:lineRule="auto"/>
+              <w:contextualSpacing w:val="0"/>
+              <w:jc w:val="center"/>
+              <w:rPr>
+                <w:sz w:val="24"/>
+                <w:szCs w:val="24"/>
+              </w:rPr>
+            </w:pPr>
+            <w:r>
+              <w:rPr>
+                <w:rtl w:val="0"/>
+              </w:rPr>
+            </w:r>
+          </w:p>
+          <w:p>
+            <w:pPr>
+              <w:tabs>
+                <w:tab w:val="left" w:pos="3870"/>
+              </w:tabs>
+              <w:spacing w:line="360" w:lineRule="auto"/>
+              <w:contextualSpacing w:val="0"/>
+              <w:jc w:val="center"/>
+              <w:rPr>
+                <w:sz w:val="24"/>
+                <w:szCs w:val="24"/>
+              </w:rPr>
+            </w:pPr>
+            <w:r>
+              <w:rPr>
+                <w:rtl w:val="0"/>
+              </w:rPr>
+            </w:r>
+          </w:p>
+          <w:p>
+            <w:pPr>
+              <w:tabs>
+                <w:tab w:val="left" w:pos="3870"/>
+              </w:tabs>
+              <w:spacing w:line="360" w:lineRule="auto"/>
+              <w:contextualSpacing w:val="0"/>
+              <w:jc w:val="center"/>
+              <w:rPr>
+                <w:sz w:val="24"/>
+                <w:szCs w:val="24"/>
+              </w:rPr>
+            </w:pPr>
+            <w:r>
+              <w:rPr>
+                <w:sz w:val="24"/>
+                <w:szCs w:val="24"/>
+                <w:rtl w:val="0"/>
+              </w:rPr>
+              <w:t xml:space="preserve">PreHash</w:t>
+            </w:r>
+          </w:p>
+        </w:tc>
+        <w:tc>
+          <w:tcPr/>
+          <w:p>
+            <w:pPr>
+              <w:tabs>
+                <w:tab w:val="left" w:pos="3870"/>
+              </w:tabs>
+              <w:spacing w:line="360" w:lineRule="auto"/>
+              <w:contextualSpacing w:val="0"/>
+              <w:jc w:val="center"/>
+              <w:rPr>
+                <w:sz w:val="24"/>
+                <w:szCs w:val="24"/>
+              </w:rPr>
+            </w:pPr>
+            <w:r>
+              <w:rPr>
+                <w:sz w:val="24"/>
+                <w:szCs w:val="24"/>
+                <w:rtl w:val="0"/>
+              </w:rPr>
+              <w:t xml:space="preserve">lb</w:t>
+            </w:r>
+          </w:p>
+        </w:tc>
+        <w:tc>
+          <w:tcPr/>
+          <w:p>
+            <w:pPr>
+              <w:tabs>
+                <w:tab w:val="left" w:pos="3870"/>
+              </w:tabs>
+              <w:spacing w:line="360" w:lineRule="auto"/>
+              <w:contextualSpacing w:val="0"/>
+              <w:jc w:val="center"/>
+              <w:rPr>
+                <w:sz w:val="24"/>
+                <w:szCs w:val="24"/>
+              </w:rPr>
+            </w:pPr>
+            <w:r>
+              <w:rPr>
+                <w:sz w:val="24"/>
+                <w:szCs w:val="24"/>
+                <w:rtl w:val="0"/>
+              </w:rPr>
+              <w:t xml:space="preserve">3</w:t>
+            </w:r>
+          </w:p>
+        </w:tc>
+      </w:tr>
+      <w:tr>
+        <w:trPr>
+          <w:trHeight w:val="40" w:hRule="atLeast"/>
+        </w:trPr>
+        <w:tc>
+          <w:tcPr>
+            <w:vMerge w:val="continue"/>
+          </w:tcPr>
+          <w:p>
+            <w:pPr>
+              <w:tabs>
+                <w:tab w:val="left" w:pos="3870"/>
+              </w:tabs>
+              <w:spacing w:line="360" w:lineRule="auto"/>
+              <w:contextualSpacing w:val="0"/>
+              <w:jc w:val="center"/>
+              <w:rPr>
+                <w:sz w:val="24"/>
+                <w:szCs w:val="24"/>
+              </w:rPr>
+            </w:pPr>
+            <w:r>
+              <w:rPr>
+                <w:rtl w:val="0"/>
+              </w:rPr>
+            </w:r>
+          </w:p>
+        </w:tc>
+        <w:tc>
+          <w:tcPr/>
+          <w:p>
+            <w:pPr>
+              <w:tabs>
+                <w:tab w:val="left" w:pos="3870"/>
+              </w:tabs>
+              <w:spacing w:line="360" w:lineRule="auto"/>
+              <w:contextualSpacing w:val="0"/>
+              <w:jc w:val="center"/>
+              <w:rPr>
+                <w:sz w:val="24"/>
+                <w:szCs w:val="24"/>
+              </w:rPr>
+            </w:pPr>
+            <w:r>
+              <w:rPr>
+                <w:sz w:val="24"/>
+                <w:szCs w:val="24"/>
+                <w:rtl w:val="0"/>
+              </w:rPr>
+              <w:t xml:space="preserve">addi</w:t>
+            </w:r>
+          </w:p>
+        </w:tc>
+        <w:tc>
+          <w:tcPr/>
+          <w:p>
+            <w:pPr>
+              <w:tabs>
+                <w:tab w:val="left" w:pos="3870"/>
+              </w:tabs>
+              <w:spacing w:line="360" w:lineRule="auto"/>
+              <w:contextualSpacing w:val="0"/>
+              <w:jc w:val="center"/>
+              <w:rPr>
+                <w:sz w:val="24"/>
+                <w:szCs w:val="24"/>
+              </w:rPr>
+            </w:pPr>
+            <w:r>
+              <w:rPr>
+                <w:sz w:val="24"/>
+                <w:szCs w:val="24"/>
+                <w:rtl w:val="0"/>
+              </w:rPr>
+              <w:t xml:space="preserve">5</w:t>
+            </w:r>
+          </w:p>
+        </w:tc>
+      </w:tr>
+      <w:tr>
+        <w:trPr>
+          <w:trHeight w:val="40" w:hRule="atLeast"/>
+        </w:trPr>
+        <w:tc>
+          <w:tcPr>
+            <w:vMerge w:val="continue"/>
+          </w:tcPr>
+          <w:p>
+            <w:pPr>
+              <w:tabs>
+                <w:tab w:val="left" w:pos="3870"/>
+              </w:tabs>
+              <w:spacing w:line="360" w:lineRule="auto"/>
+              <w:contextualSpacing w:val="0"/>
+              <w:jc w:val="center"/>
+              <w:rPr>
+                <w:sz w:val="24"/>
+                <w:szCs w:val="24"/>
+              </w:rPr>
+            </w:pPr>
+            <w:r>
+              <w:rPr>
+                <w:rtl w:val="0"/>
+              </w:rPr>
+            </w:r>
+          </w:p>
+        </w:tc>
+        <w:tc>
+          <w:tcPr/>
+          <w:p>
+            <w:pPr>
+              <w:tabs>
+                <w:tab w:val="left" w:pos="3870"/>
+              </w:tabs>
+              <w:spacing w:line="360" w:lineRule="auto"/>
+              <w:contextualSpacing w:val="0"/>
+              <w:jc w:val="center"/>
+              <w:rPr>
+                <w:sz w:val="24"/>
+                <w:szCs w:val="24"/>
+              </w:rPr>
+            </w:pPr>
+            <w:r>
+              <w:rPr>
+                <w:sz w:val="24"/>
+                <w:szCs w:val="24"/>
+                <w:rtl w:val="0"/>
+              </w:rPr>
+              <w:t xml:space="preserve">mul</w:t>
+            </w:r>
+          </w:p>
+        </w:tc>
+        <w:tc>
+          <w:tcPr/>
+          <w:p>
+            <w:pPr>
+              <w:tabs>
+                <w:tab w:val="left" w:pos="3870"/>
+              </w:tabs>
+              <w:spacing w:line="360" w:lineRule="auto"/>
+              <w:contextualSpacing w:val="0"/>
+              <w:jc w:val="center"/>
+              <w:rPr>
+                <w:sz w:val="24"/>
+                <w:szCs w:val="24"/>
+              </w:rPr>
+            </w:pPr>
+            <w:r>
+              <w:rPr>
+                <w:sz w:val="24"/>
+                <w:szCs w:val="24"/>
+                <w:rtl w:val="0"/>
+              </w:rPr>
+              <w:t xml:space="preserve">2</w:t>
+            </w:r>
+          </w:p>
+        </w:tc>
+      </w:tr>
+      <w:tr>
+        <w:trPr>
+          <w:trHeight w:val="40" w:hRule="atLeast"/>
+        </w:trPr>
+        <w:tc>
+          <w:tcPr>
+            <w:vMerge w:val="continue"/>
+          </w:tcPr>
+          <w:p>
+            <w:pPr>
+              <w:tabs>
+                <w:tab w:val="left" w:pos="3870"/>
+              </w:tabs>
+              <w:spacing w:line="360" w:lineRule="auto"/>
+              <w:contextualSpacing w:val="0"/>
+              <w:jc w:val="center"/>
+              <w:rPr>
+                <w:sz w:val="24"/>
+                <w:szCs w:val="24"/>
+              </w:rPr>
+            </w:pPr>
+            <w:r>
+              <w:rPr>
+                <w:rtl w:val="0"/>
+              </w:rPr>
+            </w:r>
+          </w:p>
+        </w:tc>
+        <w:tc>
+          <w:tcPr/>
+          <w:p>
+            <w:pPr>
+              <w:tabs>
+                <w:tab w:val="left" w:pos="3870"/>
+              </w:tabs>
+              <w:spacing w:line="360" w:lineRule="auto"/>
+              <w:contextualSpacing w:val="0"/>
+              <w:jc w:val="center"/>
+              <w:rPr>
+                <w:sz w:val="24"/>
+                <w:szCs w:val="24"/>
+              </w:rPr>
+            </w:pPr>
+            <w:r>
+              <w:rPr>
+                <w:sz w:val="24"/>
+                <w:szCs w:val="24"/>
+                <w:rtl w:val="0"/>
+              </w:rPr>
+              <w:t xml:space="preserve">add</w:t>
+            </w:r>
+          </w:p>
+        </w:tc>
+        <w:tc>
+          <w:tcPr/>
+          <w:p>
+            <w:pPr>
+              <w:tabs>
+                <w:tab w:val="left" w:pos="3870"/>
+              </w:tabs>
+              <w:spacing w:line="360" w:lineRule="auto"/>
+              <w:contextualSpacing w:val="0"/>
+              <w:jc w:val="center"/>
+              <w:rPr>
+                <w:sz w:val="24"/>
+                <w:szCs w:val="24"/>
+              </w:rPr>
+            </w:pPr>
+            <w:r>
+              <w:rPr>
+                <w:sz w:val="24"/>
+                <w:szCs w:val="24"/>
+                <w:rtl w:val="0"/>
+              </w:rPr>
+              <w:t xml:space="preserve">3</w:t>
+            </w:r>
+          </w:p>
+        </w:tc>
+      </w:tr>
+      <w:tr>
+        <w:trPr>
+          <w:trHeight w:val="40" w:hRule="atLeast"/>
+        </w:trPr>
+        <w:tc>
+          <w:tcPr>
+            <w:vMerge w:val="continue"/>
+          </w:tcPr>
+          <w:p>
+            <w:pPr>
+              <w:tabs>
+                <w:tab w:val="left" w:pos="3870"/>
+              </w:tabs>
+              <w:spacing w:line="360" w:lineRule="auto"/>
+              <w:contextualSpacing w:val="0"/>
+              <w:jc w:val="center"/>
+              <w:rPr>
+                <w:sz w:val="24"/>
+                <w:szCs w:val="24"/>
+              </w:rPr>
+            </w:pPr>
+            <w:r>
+              <w:rPr>
+                <w:rtl w:val="0"/>
+              </w:rPr>
+            </w:r>
+          </w:p>
+        </w:tc>
+        <w:tc>
+          <w:tcPr/>
+          <w:p>
+            <w:pPr>
+              <w:tabs>
+                <w:tab w:val="left" w:pos="3870"/>
+              </w:tabs>
+              <w:spacing w:line="360" w:lineRule="auto"/>
+              <w:contextualSpacing w:val="0"/>
+              <w:jc w:val="center"/>
+              <w:rPr>
+                <w:sz w:val="24"/>
+                <w:szCs w:val="24"/>
+              </w:rPr>
+            </w:pPr>
+            <w:r>
+              <w:rPr>
+                <w:sz w:val="24"/>
+                <w:szCs w:val="24"/>
+                <w:rtl w:val="0"/>
+              </w:rPr>
+              <w:t xml:space="preserve">subi</w:t>
+            </w:r>
+          </w:p>
+        </w:tc>
+        <w:tc>
+          <w:tcPr/>
+          <w:p>
+            <w:pPr>
+              <w:tabs>
+                <w:tab w:val="left" w:pos="3870"/>
+              </w:tabs>
+              <w:spacing w:line="360" w:lineRule="auto"/>
+              <w:contextualSpacing w:val="0"/>
+              <w:jc w:val="center"/>
+              <w:rPr>
+                <w:sz w:val="24"/>
+                <w:szCs w:val="24"/>
+              </w:rPr>
+            </w:pPr>
+            <w:r>
+              <w:rPr>
+                <w:sz w:val="24"/>
+                <w:szCs w:val="24"/>
+                <w:rtl w:val="0"/>
+              </w:rPr>
+              <w:t xml:space="preserve">1</w:t>
+            </w:r>
+          </w:p>
+        </w:tc>
+      </w:tr>
+      <w:tr>
+        <w:trPr>
+          <w:trHeight w:val="40" w:hRule="atLeast"/>
+        </w:trPr>
+        <w:tc>
+          <w:tcPr>
+            <w:vMerge w:val="continue"/>
+          </w:tcPr>
+          <w:p>
+            <w:pPr>
+              <w:tabs>
+                <w:tab w:val="left" w:pos="3870"/>
+              </w:tabs>
+              <w:spacing w:line="360" w:lineRule="auto"/>
+              <w:contextualSpacing w:val="0"/>
+              <w:jc w:val="center"/>
+              <w:rPr>
+                <w:sz w:val="24"/>
+                <w:szCs w:val="24"/>
+              </w:rPr>
+            </w:pPr>
+            <w:r>
+              <w:rPr>
+                <w:rtl w:val="0"/>
+              </w:rPr>
+            </w:r>
+          </w:p>
+        </w:tc>
+        <w:tc>
+          <w:tcPr/>
+          <w:p>
+            <w:pPr>
+              <w:tabs>
+                <w:tab w:val="left" w:pos="3870"/>
+              </w:tabs>
+              <w:spacing w:line="360" w:lineRule="auto"/>
+              <w:contextualSpacing w:val="0"/>
+              <w:jc w:val="center"/>
+              <w:rPr>
+                <w:sz w:val="24"/>
+                <w:szCs w:val="24"/>
+              </w:rPr>
+            </w:pPr>
+            <w:r>
+              <w:rPr>
+                <w:sz w:val="24"/>
+                <w:szCs w:val="24"/>
+                <w:rtl w:val="0"/>
+              </w:rPr>
+              <w:t xml:space="preserve">bne</w:t>
+            </w:r>
+          </w:p>
+        </w:tc>
+        <w:tc>
+          <w:tcPr/>
+          <w:p>
+            <w:pPr>
+              <w:tabs>
+                <w:tab w:val="left" w:pos="3870"/>
+              </w:tabs>
+              <w:spacing w:line="360" w:lineRule="auto"/>
+              <w:contextualSpacing w:val="0"/>
+              <w:jc w:val="center"/>
+              <w:rPr>
+                <w:sz w:val="24"/>
+                <w:szCs w:val="24"/>
+              </w:rPr>
+            </w:pPr>
+            <w:r>
+              <w:rPr>
+                <w:sz w:val="24"/>
+                <w:szCs w:val="24"/>
+                <w:rtl w:val="0"/>
+              </w:rPr>
+              <w:t xml:space="preserve">1</w:t>
+            </w:r>
+          </w:p>
+        </w:tc>
+      </w:tr>
+      <w:tr>
+        <w:trPr>
+          <w:trHeight w:val="40" w:hRule="atLeast"/>
+        </w:trPr>
+        <w:tc>
+          <w:tcPr>
+            <w:vMerge w:val="continue"/>
+          </w:tcPr>
+          <w:p>
+            <w:pPr>
+              <w:tabs>
+                <w:tab w:val="left" w:pos="3870"/>
+              </w:tabs>
+              <w:spacing w:line="360" w:lineRule="auto"/>
+              <w:contextualSpacing w:val="0"/>
+              <w:jc w:val="center"/>
+              <w:rPr>
+                <w:sz w:val="24"/>
+                <w:szCs w:val="24"/>
+              </w:rPr>
+            </w:pPr>
+            <w:r>
+              <w:rPr>
+                <w:rtl w:val="0"/>
+              </w:rPr>
+            </w:r>
+          </w:p>
+        </w:tc>
+        <w:tc>
+          <w:tcPr/>
+          <w:p>
+            <w:pPr>
+              <w:tabs>
+                <w:tab w:val="left" w:pos="3870"/>
+              </w:tabs>
+              <w:spacing w:line="360" w:lineRule="auto"/>
+              <w:contextualSpacing w:val="0"/>
+              <w:jc w:val="center"/>
+              <w:rPr>
+                <w:sz w:val="24"/>
+                <w:szCs w:val="24"/>
+              </w:rPr>
+            </w:pPr>
+            <w:r>
+              <w:rPr>
+                <w:sz w:val="24"/>
+                <w:szCs w:val="24"/>
+                <w:rtl w:val="0"/>
+              </w:rPr>
+              <w:t xml:space="preserve">beq</w:t>
+            </w:r>
+          </w:p>
+        </w:tc>
+        <w:tc>
+          <w:tcPr/>
+          <w:p>
+            <w:pPr>
+              <w:tabs>
+                <w:tab w:val="left" w:pos="3870"/>
+              </w:tabs>
+              <w:spacing w:line="360" w:lineRule="auto"/>
+              <w:contextualSpacing w:val="0"/>
+              <w:jc w:val="center"/>
+              <w:rPr>
+                <w:sz w:val="24"/>
+                <w:szCs w:val="24"/>
+              </w:rPr>
+            </w:pPr>
+            <w:r>
+              <w:rPr>
+                <w:sz w:val="24"/>
+                <w:szCs w:val="24"/>
+                <w:rtl w:val="0"/>
+              </w:rPr>
+              <w:t xml:space="preserve">1</w:t>
+            </w:r>
+          </w:p>
+        </w:tc>
+      </w:tr>
+      <w:tr>
+        <w:trPr>
+          <w:trHeight w:val="40" w:hRule="atLeast"/>
+        </w:trPr>
+        <w:tc>
+          <w:tcPr>
+            <w:vMerge w:val="restart"/>
+          </w:tcPr>
+          <w:p>
+            <w:pPr>
+              <w:tabs>
+                <w:tab w:val="left" w:pos="3870"/>
+              </w:tabs>
+              <w:spacing w:line="360" w:lineRule="auto"/>
+              <w:contextualSpacing w:val="0"/>
+              <w:jc w:val="center"/>
+              <w:rPr>
+                <w:sz w:val="24"/>
+                <w:szCs w:val="24"/>
+              </w:rPr>
+            </w:pPr>
+            <w:r>
+              <w:rPr>
+                <w:rtl w:val="0"/>
+              </w:rPr>
+            </w:r>
+          </w:p>
+          <w:p>
+            <w:pPr>
+              <w:tabs>
+                <w:tab w:val="left" w:pos="3870"/>
+              </w:tabs>
+              <w:spacing w:line="360" w:lineRule="auto"/>
+              <w:contextualSpacing w:val="0"/>
+              <w:jc w:val="center"/>
+              <w:rPr>
+                <w:sz w:val="24"/>
+                <w:szCs w:val="24"/>
+              </w:rPr>
+            </w:pPr>
+            <w:r>
+              <w:rPr>
+                <w:rtl w:val="0"/>
+              </w:rPr>
+            </w:r>
+          </w:p>
+          <w:p>
+            <w:pPr>
+              <w:tabs>
+                <w:tab w:val="left" w:pos="3870"/>
+              </w:tabs>
+              <w:spacing w:line="360" w:lineRule="auto"/>
+              <w:contextualSpacing w:val="0"/>
+              <w:jc w:val="center"/>
+              <w:rPr>
+                <w:sz w:val="24"/>
+                <w:szCs w:val="24"/>
+              </w:rPr>
+            </w:pPr>
+            <w:r>
+              <w:rPr>
+                <w:rtl w:val="0"/>
+              </w:rPr>
+            </w:r>
+          </w:p>
+          <w:p>
+            <w:pPr>
+              <w:tabs>
+                <w:tab w:val="left" w:pos="3870"/>
+              </w:tabs>
+              <w:spacing w:line="360" w:lineRule="auto"/>
+              <w:contextualSpacing w:val="0"/>
+              <w:jc w:val="center"/>
+              <w:rPr>
+                <w:sz w:val="24"/>
+                <w:szCs w:val="24"/>
+              </w:rPr>
+            </w:pPr>
+            <w:r>
+              <w:rPr>
+                <w:sz w:val="24"/>
+                <w:szCs w:val="24"/>
+                <w:rtl w:val="0"/>
+              </w:rPr>
+              <w:t xml:space="preserve">KarpRobin</w:t>
+            </w:r>
+          </w:p>
+        </w:tc>
+        <w:tc>
+          <w:tcPr/>
+          <w:p>
+            <w:pPr>
+              <w:tabs>
+                <w:tab w:val="left" w:pos="3870"/>
+              </w:tabs>
+              <w:spacing w:line="360" w:lineRule="auto"/>
+              <w:contextualSpacing w:val="0"/>
+              <w:jc w:val="center"/>
+              <w:rPr>
+                <w:sz w:val="24"/>
+                <w:szCs w:val="24"/>
+              </w:rPr>
+            </w:pPr>
+            <w:r>
+              <w:rPr>
+                <w:sz w:val="24"/>
+                <w:szCs w:val="24"/>
+                <w:rtl w:val="0"/>
+              </w:rPr>
+              <w:t xml:space="preserve">lb</w:t>
+            </w:r>
+          </w:p>
+        </w:tc>
+        <w:tc>
+          <w:tcPr/>
+          <w:p>
+            <w:pPr>
+              <w:tabs>
+                <w:tab w:val="left" w:pos="3870"/>
+              </w:tabs>
+              <w:spacing w:line="360" w:lineRule="auto"/>
+              <w:contextualSpacing w:val="0"/>
+              <w:jc w:val="center"/>
+              <w:rPr>
+                <w:sz w:val="24"/>
+                <w:szCs w:val="24"/>
+              </w:rPr>
+            </w:pPr>
+            <w:r>
+              <w:rPr>
+                <w:sz w:val="24"/>
+                <w:szCs w:val="24"/>
+                <w:rtl w:val="0"/>
+              </w:rPr>
+              <w:t xml:space="preserve">2</w:t>
+            </w:r>
+          </w:p>
+        </w:tc>
+      </w:tr>
+      <w:tr>
+        <w:trPr>
+          <w:trHeight w:val="40" w:hRule="atLeast"/>
+        </w:trPr>
+        <w:tc>
+          <w:tcPr>
+            <w:vMerge w:val="continue"/>
+          </w:tcPr>
+          <w:p>
+            <w:pPr>
+              <w:tabs>
+                <w:tab w:val="left" w:pos="3870"/>
+              </w:tabs>
+              <w:spacing w:line="360" w:lineRule="auto"/>
+              <w:contextualSpacing w:val="0"/>
+              <w:jc w:val="center"/>
+              <w:rPr>
+                <w:sz w:val="24"/>
+                <w:szCs w:val="24"/>
+              </w:rPr>
+            </w:pPr>
+            <w:r>
+              <w:rPr>
+                <w:rtl w:val="0"/>
+              </w:rPr>
+            </w:r>
+          </w:p>
+        </w:tc>
+        <w:tc>
+          <w:tcPr/>
+          <w:p>
+            <w:pPr>
+              <w:tabs>
+                <w:tab w:val="left" w:pos="3870"/>
+              </w:tabs>
+              <w:spacing w:line="360" w:lineRule="auto"/>
+              <w:contextualSpacing w:val="0"/>
+              <w:jc w:val="center"/>
+              <w:rPr>
+                <w:sz w:val="24"/>
+                <w:szCs w:val="24"/>
+              </w:rPr>
+            </w:pPr>
+            <w:r>
+              <w:rPr>
+                <w:sz w:val="24"/>
+                <w:szCs w:val="24"/>
+                <w:rtl w:val="0"/>
+              </w:rPr>
+              <w:t xml:space="preserve">addi</w:t>
+            </w:r>
+          </w:p>
+        </w:tc>
+        <w:tc>
+          <w:tcPr/>
+          <w:p>
+            <w:pPr>
+              <w:tabs>
+                <w:tab w:val="left" w:pos="3870"/>
+              </w:tabs>
+              <w:spacing w:line="360" w:lineRule="auto"/>
+              <w:contextualSpacing w:val="0"/>
+              <w:jc w:val="center"/>
+              <w:rPr>
+                <w:sz w:val="24"/>
+                <w:szCs w:val="24"/>
+              </w:rPr>
+            </w:pPr>
+            <w:r>
+              <w:rPr>
+                <w:sz w:val="24"/>
+                <w:szCs w:val="24"/>
+                <w:rtl w:val="0"/>
+              </w:rPr>
+              <w:t xml:space="preserve">2</w:t>
+            </w:r>
+          </w:p>
+        </w:tc>
+      </w:tr>
+      <w:tr>
+        <w:trPr>
+          <w:trHeight w:val="40" w:hRule="atLeast"/>
+        </w:trPr>
+        <w:tc>
+          <w:tcPr>
+            <w:vMerge w:val="continue"/>
+          </w:tcPr>
+          <w:p>
+            <w:pPr>
+              <w:tabs>
+                <w:tab w:val="left" w:pos="3870"/>
+              </w:tabs>
+              <w:spacing w:line="360" w:lineRule="auto"/>
+              <w:contextualSpacing w:val="0"/>
+              <w:jc w:val="center"/>
+              <w:rPr>
+                <w:sz w:val="24"/>
+                <w:szCs w:val="24"/>
+              </w:rPr>
+            </w:pPr>
+            <w:r>
+              <w:rPr>
+                <w:rtl w:val="0"/>
+              </w:rPr>
+            </w:r>
+          </w:p>
+        </w:tc>
+        <w:tc>
+          <w:tcPr/>
+          <w:p>
+            <w:pPr>
+              <w:tabs>
+                <w:tab w:val="left" w:pos="3870"/>
+              </w:tabs>
+              <w:spacing w:line="360" w:lineRule="auto"/>
+              <w:contextualSpacing w:val="0"/>
+              <w:jc w:val="center"/>
+              <w:rPr>
+                <w:sz w:val="24"/>
+                <w:szCs w:val="24"/>
+              </w:rPr>
+            </w:pPr>
+            <w:r>
+              <w:rPr>
+                <w:sz w:val="24"/>
+                <w:szCs w:val="24"/>
+                <w:rtl w:val="0"/>
+              </w:rPr>
+              <w:t xml:space="preserve">mul</w:t>
+            </w:r>
+          </w:p>
+        </w:tc>
+        <w:tc>
+          <w:tcPr/>
+          <w:p>
+            <w:pPr>
+              <w:tabs>
+                <w:tab w:val="left" w:pos="3870"/>
+              </w:tabs>
+              <w:spacing w:line="360" w:lineRule="auto"/>
+              <w:contextualSpacing w:val="0"/>
+              <w:jc w:val="center"/>
+              <w:rPr>
+                <w:sz w:val="24"/>
+                <w:szCs w:val="24"/>
+              </w:rPr>
+            </w:pPr>
+            <w:r>
+              <w:rPr>
+                <w:sz w:val="24"/>
+                <w:szCs w:val="24"/>
+                <w:rtl w:val="0"/>
+              </w:rPr>
+              <w:t xml:space="preserve">2</w:t>
+            </w:r>
+          </w:p>
+        </w:tc>
+      </w:tr>
+      <w:tr>
+        <w:trPr>
+          <w:trHeight w:val="40" w:hRule="atLeast"/>
+        </w:trPr>
+        <w:tc>
+          <w:tcPr>
+            <w:vMerge w:val="continue"/>
+          </w:tcPr>
+          <w:p>
+            <w:pPr>
+              <w:tabs>
+                <w:tab w:val="left" w:pos="3870"/>
+              </w:tabs>
+              <w:spacing w:line="360" w:lineRule="auto"/>
+              <w:contextualSpacing w:val="0"/>
+              <w:jc w:val="center"/>
+              <w:rPr>
+                <w:sz w:val="24"/>
+                <w:szCs w:val="24"/>
+              </w:rPr>
+            </w:pPr>
+            <w:r>
+              <w:rPr>
+                <w:rtl w:val="0"/>
+              </w:rPr>
+            </w:r>
+          </w:p>
+        </w:tc>
+        <w:tc>
+          <w:tcPr/>
+          <w:p>
+            <w:pPr>
+              <w:tabs>
+                <w:tab w:val="left" w:pos="3870"/>
+              </w:tabs>
+              <w:spacing w:line="360" w:lineRule="auto"/>
+              <w:contextualSpacing w:val="0"/>
+              <w:jc w:val="center"/>
+              <w:rPr>
+                <w:sz w:val="24"/>
+                <w:szCs w:val="24"/>
+              </w:rPr>
+            </w:pPr>
+            <w:r>
+              <w:rPr>
+                <w:sz w:val="24"/>
+                <w:szCs w:val="24"/>
+                <w:rtl w:val="0"/>
+              </w:rPr>
+              <w:t xml:space="preserve">add</w:t>
+            </w:r>
+          </w:p>
+        </w:tc>
+        <w:tc>
+          <w:tcPr/>
+          <w:p>
+            <w:pPr>
+              <w:tabs>
+                <w:tab w:val="left" w:pos="3870"/>
+              </w:tabs>
+              <w:spacing w:line="360" w:lineRule="auto"/>
+              <w:contextualSpacing w:val="0"/>
+              <w:jc w:val="center"/>
+              <w:rPr>
+                <w:sz w:val="24"/>
+                <w:szCs w:val="24"/>
+              </w:rPr>
+            </w:pPr>
+            <w:r>
+              <w:rPr>
+                <w:sz w:val="24"/>
+                <w:szCs w:val="24"/>
+                <w:rtl w:val="0"/>
+              </w:rPr>
+              <w:t xml:space="preserve">1</w:t>
+            </w:r>
+          </w:p>
+        </w:tc>
+      </w:tr>
+      <w:tr>
+        <w:trPr>
+          <w:trHeight w:val="40" w:hRule="atLeast"/>
+        </w:trPr>
+        <w:tc>
+          <w:tcPr>
+            <w:vMerge w:val="continue"/>
+          </w:tcPr>
+          <w:p>
+            <w:pPr>
+              <w:tabs>
+                <w:tab w:val="left" w:pos="3870"/>
+              </w:tabs>
+              <w:spacing w:line="360" w:lineRule="auto"/>
+              <w:contextualSpacing w:val="0"/>
+              <w:jc w:val="center"/>
+              <w:rPr>
+                <w:sz w:val="24"/>
+                <w:szCs w:val="24"/>
+              </w:rPr>
+            </w:pPr>
+            <w:r>
+              <w:rPr>
+                <w:rtl w:val="0"/>
+              </w:rPr>
+            </w:r>
+          </w:p>
+        </w:tc>
+        <w:tc>
+          <w:tcPr/>
+          <w:p>
+            <w:pPr>
+              <w:tabs>
+                <w:tab w:val="left" w:pos="3870"/>
+              </w:tabs>
+              <w:spacing w:line="360" w:lineRule="auto"/>
+              <w:contextualSpacing w:val="0"/>
+              <w:jc w:val="center"/>
+              <w:rPr>
+                <w:sz w:val="24"/>
+                <w:szCs w:val="24"/>
+              </w:rPr>
+            </w:pPr>
+            <w:r>
+              <w:rPr>
+                <w:sz w:val="24"/>
+                <w:szCs w:val="24"/>
+                <w:rtl w:val="0"/>
+              </w:rPr>
+              <w:t xml:space="preserve">subi</w:t>
+            </w:r>
+          </w:p>
+        </w:tc>
+        <w:tc>
+          <w:tcPr/>
+          <w:p>
+            <w:pPr>
+              <w:tabs>
+                <w:tab w:val="left" w:pos="3870"/>
+              </w:tabs>
+              <w:spacing w:line="360" w:lineRule="auto"/>
+              <w:contextualSpacing w:val="0"/>
+              <w:jc w:val="center"/>
+              <w:rPr>
+                <w:sz w:val="24"/>
+                <w:szCs w:val="24"/>
+              </w:rPr>
+            </w:pPr>
+            <w:r>
+              <w:rPr>
+                <w:sz w:val="24"/>
+                <w:szCs w:val="24"/>
+                <w:rtl w:val="0"/>
+              </w:rPr>
+              <w:t xml:space="preserve">1</w:t>
+            </w:r>
+          </w:p>
+        </w:tc>
+      </w:tr>
+      <w:tr>
+        <w:trPr>
+          <w:trHeight w:val="40" w:hRule="atLeast"/>
+        </w:trPr>
+        <w:tc>
+          <w:tcPr>
+            <w:vMerge w:val="continue"/>
+          </w:tcPr>
+          <w:p>
+            <w:pPr>
+              <w:tabs>
+                <w:tab w:val="left" w:pos="3870"/>
+              </w:tabs>
+              <w:spacing w:line="360" w:lineRule="auto"/>
+              <w:contextualSpacing w:val="0"/>
+              <w:jc w:val="center"/>
+              <w:rPr>
+                <w:sz w:val="24"/>
+                <w:szCs w:val="24"/>
+              </w:rPr>
+            </w:pPr>
+            <w:r>
+              <w:rPr>
+                <w:rtl w:val="0"/>
+              </w:rPr>
+            </w:r>
+          </w:p>
+        </w:tc>
+        <w:tc>
+          <w:tcPr/>
+          <w:p>
+            <w:pPr>
+              <w:tabs>
+                <w:tab w:val="left" w:pos="3870"/>
+              </w:tabs>
+              <w:spacing w:line="360" w:lineRule="auto"/>
+              <w:contextualSpacing w:val="0"/>
+              <w:jc w:val="center"/>
+              <w:rPr>
+                <w:sz w:val="24"/>
+                <w:szCs w:val="24"/>
+              </w:rPr>
+            </w:pPr>
+            <w:r>
+              <w:rPr>
+                <w:sz w:val="24"/>
+                <w:szCs w:val="24"/>
+                <w:rtl w:val="0"/>
+              </w:rPr>
+              <w:t xml:space="preserve">Sub</w:t>
+            </w:r>
+          </w:p>
+        </w:tc>
+        <w:tc>
+          <w:tcPr/>
+          <w:p>
+            <w:pPr>
+              <w:tabs>
+                <w:tab w:val="left" w:pos="3870"/>
+              </w:tabs>
+              <w:spacing w:line="360" w:lineRule="auto"/>
+              <w:contextualSpacing w:val="0"/>
+              <w:jc w:val="center"/>
+              <w:rPr>
+                <w:sz w:val="24"/>
+                <w:szCs w:val="24"/>
+              </w:rPr>
+            </w:pPr>
+            <w:r>
+              <w:rPr>
+                <w:sz w:val="24"/>
+                <w:szCs w:val="24"/>
+                <w:rtl w:val="0"/>
+              </w:rPr>
+              <w:t xml:space="preserve">1</w:t>
+            </w:r>
+          </w:p>
+        </w:tc>
+      </w:tr>
+      <w:tr>
+        <w:trPr>
+          <w:trHeight w:val="40" w:hRule="atLeast"/>
+        </w:trPr>
+        <w:tc>
+          <w:tcPr>
+            <w:vMerge w:val="continue"/>
+          </w:tcPr>
+          <w:p>
+            <w:pPr>
+              <w:tabs>
+                <w:tab w:val="left" w:pos="3870"/>
+              </w:tabs>
+              <w:spacing w:line="360" w:lineRule="auto"/>
+              <w:contextualSpacing w:val="0"/>
+              <w:jc w:val="center"/>
+              <w:rPr>
+                <w:sz w:val="24"/>
+                <w:szCs w:val="24"/>
+              </w:rPr>
+            </w:pPr>
+            <w:r>
+              <w:rPr>
+                <w:rtl w:val="0"/>
+              </w:rPr>
+            </w:r>
+          </w:p>
+        </w:tc>
+        <w:tc>
+          <w:tcPr/>
+          <w:p>
+            <w:pPr>
+              <w:tabs>
+                <w:tab w:val="left" w:pos="3870"/>
+              </w:tabs>
+              <w:spacing w:line="360" w:lineRule="auto"/>
+              <w:contextualSpacing w:val="0"/>
+              <w:jc w:val="center"/>
+              <w:rPr>
+                <w:sz w:val="24"/>
+                <w:szCs w:val="24"/>
+              </w:rPr>
+            </w:pPr>
+            <w:r>
+              <w:rPr>
+                <w:sz w:val="24"/>
+                <w:szCs w:val="24"/>
+                <w:rtl w:val="0"/>
+              </w:rPr>
+              <w:t xml:space="preserve">bne</w:t>
+            </w:r>
+          </w:p>
+        </w:tc>
+        <w:tc>
+          <w:tcPr/>
+          <w:p>
+            <w:pPr>
+              <w:tabs>
+                <w:tab w:val="left" w:pos="3870"/>
+              </w:tabs>
+              <w:spacing w:line="360" w:lineRule="auto"/>
+              <w:contextualSpacing w:val="0"/>
+              <w:jc w:val="center"/>
+              <w:rPr>
+                <w:sz w:val="24"/>
+                <w:szCs w:val="24"/>
+              </w:rPr>
+            </w:pPr>
+            <w:r>
+              <w:rPr>
+                <w:sz w:val="24"/>
+                <w:szCs w:val="24"/>
+                <w:rtl w:val="0"/>
+              </w:rPr>
+              <w:t xml:space="preserve">1</w:t>
+            </w:r>
+          </w:p>
+        </w:tc>
+      </w:tr>
+      <w:tr>
+        <w:trPr>
+          <w:trHeight w:val="40" w:hRule="atLeast"/>
+        </w:trPr>
+        <w:tc>
+          <w:tcPr>
+            <w:vMerge w:val="continue"/>
+          </w:tcPr>
+          <w:p>
+            <w:pPr>
+              <w:tabs>
+                <w:tab w:val="left" w:pos="3870"/>
+              </w:tabs>
+              <w:spacing w:line="360" w:lineRule="auto"/>
+              <w:contextualSpacing w:val="0"/>
+              <w:jc w:val="center"/>
+              <w:rPr>
+                <w:sz w:val="24"/>
+                <w:szCs w:val="24"/>
+              </w:rPr>
+            </w:pPr>
+            <w:r>
+              <w:rPr>
+                <w:rtl w:val="0"/>
+              </w:rPr>
+            </w:r>
+          </w:p>
+        </w:tc>
+        <w:tc>
+          <w:tcPr/>
+          <w:p>
+            <w:pPr>
+              <w:tabs>
+                <w:tab w:val="left" w:pos="3870"/>
+              </w:tabs>
+              <w:spacing w:line="360" w:lineRule="auto"/>
+              <w:contextualSpacing w:val="0"/>
+              <w:jc w:val="center"/>
+              <w:rPr>
+                <w:sz w:val="24"/>
+                <w:szCs w:val="24"/>
+              </w:rPr>
+            </w:pPr>
+            <w:r>
+              <w:rPr>
+                <w:sz w:val="24"/>
+                <w:szCs w:val="24"/>
+                <w:rtl w:val="0"/>
+              </w:rPr>
+              <w:t xml:space="preserve">beq</w:t>
+            </w:r>
+          </w:p>
+        </w:tc>
+        <w:tc>
+          <w:tcPr/>
+          <w:p>
+            <w:pPr>
+              <w:tabs>
+                <w:tab w:val="left" w:pos="3870"/>
+              </w:tabs>
+              <w:spacing w:line="360" w:lineRule="auto"/>
+              <w:contextualSpacing w:val="0"/>
+              <w:jc w:val="center"/>
+              <w:rPr>
+                <w:sz w:val="24"/>
+                <w:szCs w:val="24"/>
+              </w:rPr>
+            </w:pPr>
+            <w:r>
+              <w:rPr>
+                <w:sz w:val="24"/>
+                <w:szCs w:val="24"/>
+                <w:rtl w:val="0"/>
+              </w:rPr>
+              <w:t xml:space="preserve">1</w:t>
+            </w:r>
+          </w:p>
+        </w:tc>
+      </w:tr>
+      <w:tr>
+        <w:trPr>
+          <w:trHeight w:val="200" w:hRule="atLeast"/>
+        </w:trPr>
+        <w:tc>
+          <w:tcPr>
+            <w:vMerge w:val="restart"/>
+          </w:tcPr>
+          <w:p>
+            <w:pPr>
+              <w:tabs>
+                <w:tab w:val="left" w:pos="3870"/>
+              </w:tabs>
+              <w:spacing w:line="360" w:lineRule="auto"/>
+              <w:contextualSpacing w:val="0"/>
+              <w:jc w:val="center"/>
+              <w:rPr>
+                <w:sz w:val="24"/>
+                <w:szCs w:val="24"/>
+              </w:rPr>
+            </w:pPr>
+            <w:r>
+              <w:rPr>
+                <w:sz w:val="24"/>
+                <w:szCs w:val="24"/>
+                <w:rtl w:val="0"/>
+              </w:rPr>
+              <w:t xml:space="preserve">Sumar</w:t>
+            </w:r>
+          </w:p>
+        </w:tc>
+        <w:tc>
+          <w:tcPr/>
+          <w:p>
+            <w:pPr>
+              <w:tabs>
+                <w:tab w:val="left" w:pos="3870"/>
+              </w:tabs>
+              <w:spacing w:line="360" w:lineRule="auto"/>
+              <w:contextualSpacing w:val="0"/>
+              <w:jc w:val="center"/>
+              <w:rPr>
+                <w:sz w:val="24"/>
+                <w:szCs w:val="24"/>
+              </w:rPr>
+            </w:pPr>
+            <w:r>
+              <w:rPr>
+                <w:sz w:val="24"/>
+                <w:szCs w:val="24"/>
+                <w:rtl w:val="0"/>
+              </w:rPr>
+              <w:t xml:space="preserve">addi</w:t>
+            </w:r>
+          </w:p>
+        </w:tc>
+        <w:tc>
+          <w:tcPr/>
+          <w:p>
+            <w:pPr>
+              <w:tabs>
+                <w:tab w:val="left" w:pos="3870"/>
+              </w:tabs>
+              <w:spacing w:line="360" w:lineRule="auto"/>
+              <w:contextualSpacing w:val="0"/>
+              <w:jc w:val="center"/>
+              <w:rPr>
+                <w:sz w:val="24"/>
+                <w:szCs w:val="24"/>
+              </w:rPr>
+            </w:pPr>
+            <w:r>
+              <w:rPr>
+                <w:sz w:val="24"/>
+                <w:szCs w:val="24"/>
+                <w:rtl w:val="0"/>
+              </w:rPr>
+              <w:t xml:space="preserve">1</w:t>
+            </w:r>
+          </w:p>
+        </w:tc>
+      </w:tr>
+      <w:tr>
+        <w:trPr>
+          <w:trHeight w:val="200" w:hRule="atLeast"/>
+        </w:trPr>
+        <w:tc>
+          <w:tcPr>
+            <w:vMerge w:val="continue"/>
+          </w:tcPr>
+          <w:p>
+            <w:pPr>
+              <w:tabs>
+                <w:tab w:val="left" w:pos="3870"/>
+              </w:tabs>
+              <w:spacing w:line="360" w:lineRule="auto"/>
+              <w:contextualSpacing w:val="0"/>
+              <w:jc w:val="center"/>
+              <w:rPr>
+                <w:sz w:val="24"/>
+                <w:szCs w:val="24"/>
+              </w:rPr>
+            </w:pPr>
+            <w:r>
+              <w:rPr>
+                <w:rtl w:val="0"/>
+              </w:rPr>
+            </w:r>
+          </w:p>
+        </w:tc>
+        <w:tc>
+          <w:tcPr/>
+          <w:p>
+            <w:pPr>
+              <w:tabs>
+                <w:tab w:val="left" w:pos="3870"/>
+              </w:tabs>
+              <w:spacing w:line="360" w:lineRule="auto"/>
+              <w:contextualSpacing w:val="0"/>
+              <w:jc w:val="center"/>
+              <w:rPr>
+                <w:sz w:val="24"/>
+                <w:szCs w:val="24"/>
+              </w:rPr>
+            </w:pPr>
+            <w:r>
+              <w:rPr>
+                <w:sz w:val="24"/>
+                <w:szCs w:val="24"/>
+                <w:rtl w:val="0"/>
+              </w:rPr>
+              <w:t xml:space="preserve">j</w:t>
+            </w:r>
+          </w:p>
+        </w:tc>
+        <w:tc>
+          <w:tcPr/>
+          <w:p>
+            <w:pPr>
+              <w:tabs>
+                <w:tab w:val="left" w:pos="3870"/>
+              </w:tabs>
+              <w:spacing w:line="360" w:lineRule="auto"/>
+              <w:contextualSpacing w:val="0"/>
+              <w:jc w:val="center"/>
+              <w:rPr>
+                <w:sz w:val="24"/>
+                <w:szCs w:val="24"/>
+              </w:rPr>
+            </w:pPr>
+            <w:r>
+              <w:rPr>
+                <w:sz w:val="24"/>
+                <w:szCs w:val="24"/>
+                <w:rtl w:val="0"/>
+              </w:rPr>
+              <w:t xml:space="preserve">1</w:t>
+            </w:r>
+          </w:p>
+        </w:tc>
+      </w:tr>
+    </w:tbl>
+    <w:p>
+      <w:pPr>
+        <w:tabs>
+          <w:tab w:val="left" w:pos="3870"/>
+        </w:tabs>
+        <w:spacing w:after="160" w:line="360" w:lineRule="auto"/>
+        <w:contextualSpacing w:val="0"/>
+        <w:jc w:val="center"/>
+        <w:rPr>
+          <w:sz w:val="24"/>
+          <w:szCs w:val="24"/>
+        </w:rPr>
+      </w:pPr>
+      <w:r>
+        <w:rPr>
+          <w:rtl w:val="0"/>
+        </w:rPr>
+      </w:r>
+    </w:p>
+    <w:p>
+      <w:pPr>
+        <w:tabs>
+          <w:tab w:val="left" w:pos="3870"/>
+        </w:tabs>
+        <w:spacing w:after="160" w:line="360" w:lineRule="auto"/>
+        <w:contextualSpacing w:val="0"/>
+        <w:jc w:val="both"/>
+        <w:rPr>
+          <w:sz w:val="24"/>
+          <w:szCs w:val="24"/>
+        </w:rPr>
+      </w:pPr>
+      <w:r>
+        <w:rPr>
+          <w:sz w:val="24"/>
+          <w:szCs w:val="24"/>
+          <w:rtl w:val="0"/>
+        </w:rPr>
+        <w:t xml:space="preserve">Instrucciones utilizadas: 50.</w:t>
+      </w:r>
+    </w:p>
+    <w:p>
+      <w:pPr>
+        <w:spacing w:after="160" w:line="259" w:lineRule="auto"/>
+        <w:contextualSpacing w:val="0"/>
+        <w:rPr>
+          <w:sz w:val="24"/>
+          <w:szCs w:val="24"/>
+        </w:rPr>
+      </w:pPr>
+      <w:r>
+        <w:br w:type="page"/>
+      </w:r>
+      <w:r>
+        <w:rPr>
+          <w:rtl w:val="0"/>
+        </w:rPr>
+      </w:r>
+    </w:p>
+    <w:p>
+      <w:pPr>
+        <w:tabs>
+          <w:tab w:val="left" w:pos="3870"/>
+        </w:tabs>
+        <w:spacing w:after="160" w:line="360" w:lineRule="auto"/>
+        <w:contextualSpacing w:val="0"/>
+        <w:jc w:val="center"/>
+        <w:rPr>
+          <w:sz w:val="24"/>
+          <w:szCs w:val="24"/>
+        </w:rPr>
+      </w:pPr>
+      <w:r>
+        <w:rPr>
+          <w:rFonts w:ascii="Calibri" w:cs="Calibri" w:eastAsia="Calibri" w:hAnsi="Calibri"/>
+        </w:rPr>
+        <w:drawing>
+          <wp:inline distB="0" distT="0" distL="0" distR="0">
+            <wp:extent cx="4572000" cy="2743200"/>
+            <wp:effectExtent b="0" l="0" r="0" t="0"/>
+            <wp:docPr id="2" name="image5.png"/>
+            <a:graphic>
+              <a:graphicData uri="http://schemas.openxmlformats.org/drawingml/2006/picture">
+                <pic:pic>
+                  <pic:nvPicPr>
+                    <pic:cNvPr id="0" name="image5.png"/>
+                    <pic:cNvPicPr preferRelativeResize="0"/>
+                  </pic:nvPicPr>
+                  <pic:blipFill>
+                    <a:blip r:embed="rId7"/>
+                    <a:srcRect b="0" l="0" r="0" t="0"/>
+                    <a:stretch>
+                      <a:fillRect/>
+                    </a:stretch>
+                  </pic:blipFill>
+                  <pic:spPr>
+                    <a:xfrm>
+                      <a:off x="0" y="0"/>
+                      <a:ext cx="4572000" cy="2743200"/>
+                    </a:xfrm>
+                    <a:prstGeom prst="rect"/>
+                    <a:ln/>
+                  </pic:spPr>
+                </pic:pic>
+              </a:graphicData>
+            </a:graphic>
+          </wp:inline>
+        </w:drawing>
+      </w:r>
+      <w:r>
+        <w:rPr>
+          <w:rtl w:val="0"/>
+        </w:rPr>
+      </w:r>
+    </w:p>
+    <w:p>
+      <w:pPr>
+        <w:tabs>
+          <w:tab w:val="left" w:pos="3870"/>
+        </w:tabs>
+        <w:spacing w:after="160" w:line="360" w:lineRule="auto"/>
+        <w:contextualSpacing w:val="0"/>
+        <w:jc w:val="center"/>
+        <w:rPr>
+          <w:sz w:val="24"/>
+          <w:szCs w:val="24"/>
+        </w:rPr>
+      </w:pPr>
+      <w:bookmarkStart w:colFirst="0" w:colLast="0" w:name="_gjdgxs" w:id="5"/>
+      <w:bookmarkEnd w:id="5"/>
+      <w:r>
+        <w:rPr>
+          <w:sz w:val="24"/>
+          <w:szCs w:val="24"/>
+          <w:rtl w:val="0"/>
+        </w:rPr>
+        <w:t xml:space="preserve">Figura 1. Instrucción vs porcentaje de uso</w:t>
+      </w:r>
+    </w:p>
+    <w:p>
+      <w:pPr>
+        <w:pStyle w:val="Heading1"/>
+        <w:contextualSpacing w:val="0"/>
+        <w:rPr/>
+      </w:pPr>
+      <w:bookmarkStart w:colFirst="0" w:colLast="0" w:name="_yv458f45hrzi" w:id="6"/>
+      <w:bookmarkEnd w:id="6"/>
+      <w:r>
+        <w:rPr>
+          <w:rtl w:val="0"/>
+        </w:rPr>
+      </w:r>
+    </w:p>
+    <w:p>
+      <w:pPr>
+        <w:pStyle w:val="Heading1"/>
+        <w:contextualSpacing w:val="0"/>
+        <w:rPr/>
+      </w:pPr>
+      <w:bookmarkStart w:colFirst="0" w:colLast="0" w:name="_civ4j6etksm7" w:id="7"/>
+      <w:bookmarkEnd w:id="7"/>
+      <w:r>
+        <w:rPr>
+          <w:rtl w:val="0"/>
+        </w:rPr>
+      </w:r>
+    </w:p>
+    <w:p>
+      <w:pPr>
+        <w:pStyle w:val="Heading1"/>
+        <w:contextualSpacing w:val="0"/>
+        <w:rPr/>
+      </w:pPr>
+      <w:bookmarkStart w:colFirst="0" w:colLast="0" w:name="_z0gjie35pmrl" w:id="8"/>
+      <w:bookmarkEnd w:id="8"/>
       <w:r>
         <w:rPr>
           <w:rtl w:val="0"/>
@@ -2947,5 +7198,37 @@
       </w:tblCellMar>
     </w:tblPr>
   </w:style>
+  <w:style w:type="table" w:styleId="Table3">
+    <w:basedOn w:val="TableNormal"/>
+    <w:pPr>
+      <w:spacing w:after="0" w:line="240" w:lineRule="auto"/>
+    </w:pPr>
+    <w:tblPr>
+      <w:tblStyleRowBandSize w:val="1"/>
+      <w:tblStyleColBandSize w:val="1"/>
+      <w:tblCellMar>
+        <w:top w:w="0.0" w:type="dxa"/>
+        <w:left w:w="108.0" w:type="dxa"/>
+        <w:bottom w:w="0.0" w:type="dxa"/>
+        <w:right w:w="108.0" w:type="dxa"/>
+      </w:tblCellMar>
+    </w:tblPr>
+  </w:style>
+  <w:style w:type="table" w:styleId="Table4">
+    <w:basedOn w:val="TableNormal"/>
+    <w:pPr>
+      <w:spacing w:after="0" w:line="240" w:lineRule="auto"/>
+    </w:pPr>
+    <w:tblPr>
+      <w:tblStyleRowBandSize w:val="1"/>
+      <w:tblStyleColBandSize w:val="1"/>
+      <w:tblCellMar>
+        <w:top w:w="0.0" w:type="dxa"/>
+        <w:left w:w="108.0" w:type="dxa"/>
+        <w:bottom w:w="0.0" w:type="dxa"/>
+        <w:right w:w="108.0" w:type="dxa"/>
+      </w:tblCellMar>
+    </w:tblPr>
+  </w:style>
 </w:styles>
 </file>
</xml_diff>